<commit_message>
-Modificación y actualización de los siguientes documentos de la app móvil:
-Plan de pruebas.
-Planificación de Pruebas Preliminares.
-Especificacion CU Visualizar Programa.

-Creación del Diagrama de CU de la App Móvil.
-Creación del Diagrama del CU Visualizar Programa.

-Adición del documento Caso de Prueba - Visualizar Programa.
</commit_message>
<xml_diff>
--- a/Aplicación Movil/Documentación Pruebas - App Móvil/Plan de Pruebas - App Móvil.docx
+++ b/Aplicación Movil/Documentación Pruebas - App Móvil/Plan de Pruebas - App Móvil.docx
@@ -283,7 +283,7 @@
                         <a:blip r:embed="rId9" cstate="print">
                           <a:extLst>
                             <a:ext uri="{28A0092B-C50C-407E-A947-70E740481C1C}">
-                              <a14:useLocalDpi xmlns:a14="http://schemas.microsoft.com/office/drawing/2010/main" xmlns:wps="http://schemas.microsoft.com/office/word/2010/wordprocessingShape" xmlns:wpi="http://schemas.microsoft.com/office/word/2010/wordprocessingInk" xmlns:wpg="http://schemas.microsoft.com/office/word/2010/wordprocessingGroup" xmlns:w16se="http://schemas.microsoft.com/office/word/2015/wordml/symex" xmlns:w16cid="http://schemas.microsoft.com/office/word/2016/wordml/cid" xmlns:w15="http://schemas.microsoft.com/office/word/2012/wordml" xmlns:w14="http://schemas.microsoft.com/office/word/2010/wordml" xmlns:w="http://schemas.openxmlformats.org/wordprocessingml/2006/main" xmlns:w10="urn:schemas-microsoft-com:office:word" xmlns:wp14="http://schemas.microsoft.com/office/word/2010/wordprocessingDrawing" xmlns:v="urn:schemas-microsoft-com:vml" xmlns:o="urn:schemas-microsoft-com:office:office" xmlns:am3d="http://schemas.microsoft.com/office/drawing/2017/model3d" xmlns:aink="http://schemas.microsoft.com/office/drawing/2016/ink" xmlns:mc="http://schemas.openxmlformats.org/markup-compatibility/2006" xmlns:cx8="http://schemas.microsoft.com/office/drawing/2016/5/14/chartex" xmlns:cx7="http://schemas.microsoft.com/office/drawing/2016/5/13/chartex" xmlns:cx6="http://schemas.microsoft.com/office/drawing/2016/5/12/chartex" xmlns:cx5="http://schemas.microsoft.com/office/drawing/2016/5/11/chartex" xmlns:cx4="http://schemas.microsoft.com/office/drawing/2016/5/10/chartex" xmlns:cx3="http://schemas.microsoft.com/office/drawing/2016/5/9/chartex" xmlns:cx2="http://schemas.microsoft.com/office/drawing/2015/10/21/chartex" xmlns:cx1="http://schemas.microsoft.com/office/drawing/2015/9/8/chartex" xmlns:cx="http://schemas.microsoft.com/office/drawing/2014/chartex" xmlns:wpc="http://schemas.microsoft.com/office/word/2010/wordprocessingCanvas" xmlns="" val="0"/>
+                              <a14:useLocalDpi xmlns="" xmlns:wpc="http://schemas.microsoft.com/office/word/2010/wordprocessingCanvas" xmlns:cx="http://schemas.microsoft.com/office/drawing/2014/chartex" xmlns:cx1="http://schemas.microsoft.com/office/drawing/2015/9/8/chartex" xmlns:cx2="http://schemas.microsoft.com/office/drawing/2015/10/21/chartex" xmlns:cx3="http://schemas.microsoft.com/office/drawing/2016/5/9/chartex" xmlns:cx4="http://schemas.microsoft.com/office/drawing/2016/5/10/chartex" xmlns:cx5="http://schemas.microsoft.com/office/drawing/2016/5/11/chartex" xmlns:cx6="http://schemas.microsoft.com/office/drawing/2016/5/12/chartex" xmlns:cx7="http://schemas.microsoft.com/office/drawing/2016/5/13/chartex" xmlns:cx8="http://schemas.microsoft.com/office/drawing/2016/5/14/chartex" xmlns:mc="http://schemas.openxmlformats.org/markup-compatibility/2006" xmlns:aink="http://schemas.microsoft.com/office/drawing/2016/ink" xmlns:am3d="http://schemas.microsoft.com/office/drawing/2017/model3d" xmlns:o="urn:schemas-microsoft-com:office:office" xmlns:v="urn:schemas-microsoft-com:vml" xmlns:wp14="http://schemas.microsoft.com/office/word/2010/wordprocessingDrawing" xmlns:w10="urn:schemas-microsoft-com:office:word" xmlns:w="http://schemas.openxmlformats.org/wordprocessingml/2006/main" xmlns:w14="http://schemas.microsoft.com/office/word/2010/wordml" xmlns:w15="http://schemas.microsoft.com/office/word/2012/wordml" xmlns:w16cid="http://schemas.microsoft.com/office/word/2016/wordml/cid" xmlns:w16se="http://schemas.microsoft.com/office/word/2015/wordml/symex" xmlns:wpg="http://schemas.microsoft.com/office/word/2010/wordprocessingGroup" xmlns:wpi="http://schemas.microsoft.com/office/word/2010/wordprocessingInk" xmlns:wps="http://schemas.microsoft.com/office/word/2010/wordprocessingShape" xmlns:a14="http://schemas.microsoft.com/office/drawing/2010/main" val="0"/>
                             </a:ext>
                           </a:extLst>
                         </a:blip>
@@ -469,7 +469,7 @@
                     <a:blip r:embed="rId9" cstate="print">
                       <a:extLst>
                         <a:ext uri="{28A0092B-C50C-407E-A947-70E740481C1C}">
-                          <a14:useLocalDpi xmlns:a14="http://schemas.microsoft.com/office/drawing/2010/main" xmlns:wps="http://schemas.microsoft.com/office/word/2010/wordprocessingShape" xmlns:wpi="http://schemas.microsoft.com/office/word/2010/wordprocessingInk" xmlns:wpg="http://schemas.microsoft.com/office/word/2010/wordprocessingGroup" xmlns:w16se="http://schemas.microsoft.com/office/word/2015/wordml/symex" xmlns:w16cid="http://schemas.microsoft.com/office/word/2016/wordml/cid" xmlns:w15="http://schemas.microsoft.com/office/word/2012/wordml" xmlns:w14="http://schemas.microsoft.com/office/word/2010/wordml" xmlns:w="http://schemas.openxmlformats.org/wordprocessingml/2006/main" xmlns:w10="urn:schemas-microsoft-com:office:word" xmlns:wp14="http://schemas.microsoft.com/office/word/2010/wordprocessingDrawing" xmlns:v="urn:schemas-microsoft-com:vml" xmlns:o="urn:schemas-microsoft-com:office:office" xmlns:am3d="http://schemas.microsoft.com/office/drawing/2017/model3d" xmlns:aink="http://schemas.microsoft.com/office/drawing/2016/ink" xmlns:mc="http://schemas.openxmlformats.org/markup-compatibility/2006" xmlns:cx8="http://schemas.microsoft.com/office/drawing/2016/5/14/chartex" xmlns:cx7="http://schemas.microsoft.com/office/drawing/2016/5/13/chartex" xmlns:cx6="http://schemas.microsoft.com/office/drawing/2016/5/12/chartex" xmlns:cx5="http://schemas.microsoft.com/office/drawing/2016/5/11/chartex" xmlns:cx4="http://schemas.microsoft.com/office/drawing/2016/5/10/chartex" xmlns:cx3="http://schemas.microsoft.com/office/drawing/2016/5/9/chartex" xmlns:cx2="http://schemas.microsoft.com/office/drawing/2015/10/21/chartex" xmlns:cx1="http://schemas.microsoft.com/office/drawing/2015/9/8/chartex" xmlns:cx="http://schemas.microsoft.com/office/drawing/2014/chartex" xmlns:wpc="http://schemas.microsoft.com/office/word/2010/wordprocessingCanvas" xmlns="" val="0"/>
+                          <a14:useLocalDpi xmlns="" xmlns:wpc="http://schemas.microsoft.com/office/word/2010/wordprocessingCanvas" xmlns:cx="http://schemas.microsoft.com/office/drawing/2014/chartex" xmlns:cx1="http://schemas.microsoft.com/office/drawing/2015/9/8/chartex" xmlns:cx2="http://schemas.microsoft.com/office/drawing/2015/10/21/chartex" xmlns:cx3="http://schemas.microsoft.com/office/drawing/2016/5/9/chartex" xmlns:cx4="http://schemas.microsoft.com/office/drawing/2016/5/10/chartex" xmlns:cx5="http://schemas.microsoft.com/office/drawing/2016/5/11/chartex" xmlns:cx6="http://schemas.microsoft.com/office/drawing/2016/5/12/chartex" xmlns:cx7="http://schemas.microsoft.com/office/drawing/2016/5/13/chartex" xmlns:cx8="http://schemas.microsoft.com/office/drawing/2016/5/14/chartex" xmlns:mc="http://schemas.openxmlformats.org/markup-compatibility/2006" xmlns:aink="http://schemas.microsoft.com/office/drawing/2016/ink" xmlns:am3d="http://schemas.microsoft.com/office/drawing/2017/model3d" xmlns:o="urn:schemas-microsoft-com:office:office" xmlns:v="urn:schemas-microsoft-com:vml" xmlns:wp14="http://schemas.microsoft.com/office/word/2010/wordprocessingDrawing" xmlns:w10="urn:schemas-microsoft-com:office:word" xmlns:w="http://schemas.openxmlformats.org/wordprocessingml/2006/main" xmlns:w14="http://schemas.microsoft.com/office/word/2010/wordml" xmlns:w15="http://schemas.microsoft.com/office/word/2012/wordml" xmlns:w16cid="http://schemas.microsoft.com/office/word/2016/wordml/cid" xmlns:w16se="http://schemas.microsoft.com/office/word/2015/wordml/symex" xmlns:wpg="http://schemas.microsoft.com/office/word/2010/wordprocessingGroup" xmlns:wpi="http://schemas.microsoft.com/office/word/2010/wordprocessingInk" xmlns:wps="http://schemas.microsoft.com/office/word/2010/wordprocessingShape" xmlns:a14="http://schemas.microsoft.com/office/drawing/2010/main" val="0"/>
                         </a:ext>
                       </a:extLst>
                     </a:blip>
@@ -556,7 +556,7 @@
           <w:r>
             <w:fldChar w:fldCharType="separate"/>
           </w:r>
-          <w:hyperlink w:anchor="_Toc25654833" w:history="1">
+          <w:hyperlink w:anchor="_Toc37258866" w:history="1">
             <w:r>
               <w:rPr>
                 <w:rStyle w:val="Hipervnculo"/>
@@ -584,7 +584,7 @@
                 <w:noProof/>
                 <w:webHidden/>
               </w:rPr>
-              <w:instrText xml:space="preserve"> PAGEREF _Toc25654833 \h </w:instrText>
+              <w:instrText xml:space="preserve"> PAGEREF _Toc37258866 \h </w:instrText>
             </w:r>
             <w:r>
               <w:rPr>
@@ -628,7 +628,7 @@
               <w:lang w:val="es-AR" w:eastAsia="es-AR"/>
             </w:rPr>
           </w:pPr>
-          <w:hyperlink w:anchor="_Toc25654834" w:history="1">
+          <w:hyperlink w:anchor="_Toc37258867" w:history="1">
             <w:r>
               <w:rPr>
                 <w:rStyle w:val="Hipervnculo"/>
@@ -656,7 +656,7 @@
                 <w:noProof/>
                 <w:webHidden/>
               </w:rPr>
-              <w:instrText xml:space="preserve"> PAGEREF _Toc25654834 \h </w:instrText>
+              <w:instrText xml:space="preserve"> PAGEREF _Toc37258867 \h </w:instrText>
             </w:r>
             <w:r>
               <w:rPr>
@@ -700,14 +700,13 @@
               <w:lang w:val="es-AR" w:eastAsia="es-AR"/>
             </w:rPr>
           </w:pPr>
-          <w:hyperlink w:anchor="_Toc25654835" w:history="1">
+          <w:hyperlink w:anchor="_Toc37258868" w:history="1">
             <w:r>
               <w:rPr>
                 <w:rStyle w:val="Hipervnculo"/>
-                <w:rFonts w:eastAsia="Times New Roman"/>
-                <w:noProof/>
-              </w:rPr>
-              <w:t>Consideraciones sobre el plan de pruebas.</w:t>
+                <w:noProof/>
+              </w:rPr>
+              <w:t>Antecedentes y Propósito</w:t>
             </w:r>
             <w:r>
               <w:rPr>
@@ -728,7 +727,7 @@
                 <w:noProof/>
                 <w:webHidden/>
               </w:rPr>
-              <w:instrText xml:space="preserve"> PAGEREF _Toc25654835 \h </w:instrText>
+              <w:instrText xml:space="preserve"> PAGEREF _Toc37258868 \h </w:instrText>
             </w:r>
             <w:r>
               <w:rPr>
@@ -748,7 +747,219 @@
                 <w:noProof/>
                 <w:webHidden/>
               </w:rPr>
-              <w:t>5</w:t>
+              <w:t>6</w:t>
+            </w:r>
+            <w:r>
+              <w:rPr>
+                <w:noProof/>
+                <w:webHidden/>
+              </w:rPr>
+              <w:fldChar w:fldCharType="end"/>
+            </w:r>
+          </w:hyperlink>
+        </w:p>
+        <w:p>
+          <w:pPr>
+            <w:pStyle w:val="TDC2"/>
+            <w:rPr>
+              <w:rFonts w:eastAsiaTheme="minorEastAsia"/>
+              <w:i w:val="0"/>
+              <w:iCs w:val="0"/>
+              <w:noProof/>
+              <w:sz w:val="22"/>
+              <w:szCs w:val="22"/>
+              <w:lang w:val="es-AR" w:eastAsia="es-AR"/>
+            </w:rPr>
+          </w:pPr>
+          <w:hyperlink w:anchor="_Toc37258869" w:history="1">
+            <w:r>
+              <w:rPr>
+                <w:rStyle w:val="Hipervnculo"/>
+                <w:noProof/>
+              </w:rPr>
+              <w:t>Antecedentes</w:t>
+            </w:r>
+            <w:r>
+              <w:rPr>
+                <w:noProof/>
+                <w:webHidden/>
+              </w:rPr>
+              <w:tab/>
+            </w:r>
+            <w:r>
+              <w:rPr>
+                <w:noProof/>
+                <w:webHidden/>
+              </w:rPr>
+              <w:fldChar w:fldCharType="begin"/>
+            </w:r>
+            <w:r>
+              <w:rPr>
+                <w:noProof/>
+                <w:webHidden/>
+              </w:rPr>
+              <w:instrText xml:space="preserve"> PAGEREF _Toc37258869 \h </w:instrText>
+            </w:r>
+            <w:r>
+              <w:rPr>
+                <w:noProof/>
+                <w:webHidden/>
+              </w:rPr>
+            </w:r>
+            <w:r>
+              <w:rPr>
+                <w:noProof/>
+                <w:webHidden/>
+              </w:rPr>
+              <w:fldChar w:fldCharType="separate"/>
+            </w:r>
+            <w:r>
+              <w:rPr>
+                <w:noProof/>
+                <w:webHidden/>
+              </w:rPr>
+              <w:t>6</w:t>
+            </w:r>
+            <w:r>
+              <w:rPr>
+                <w:noProof/>
+                <w:webHidden/>
+              </w:rPr>
+              <w:fldChar w:fldCharType="end"/>
+            </w:r>
+          </w:hyperlink>
+        </w:p>
+        <w:p>
+          <w:pPr>
+            <w:pStyle w:val="TDC2"/>
+            <w:rPr>
+              <w:rFonts w:eastAsiaTheme="minorEastAsia"/>
+              <w:i w:val="0"/>
+              <w:iCs w:val="0"/>
+              <w:noProof/>
+              <w:sz w:val="22"/>
+              <w:szCs w:val="22"/>
+              <w:lang w:val="es-AR" w:eastAsia="es-AR"/>
+            </w:rPr>
+          </w:pPr>
+          <w:hyperlink w:anchor="_Toc37258870" w:history="1">
+            <w:r>
+              <w:rPr>
+                <w:rStyle w:val="Hipervnculo"/>
+                <w:noProof/>
+              </w:rPr>
+              <w:t>Propósito de la Evaluación</w:t>
+            </w:r>
+            <w:r>
+              <w:rPr>
+                <w:noProof/>
+                <w:webHidden/>
+              </w:rPr>
+              <w:tab/>
+            </w:r>
+            <w:r>
+              <w:rPr>
+                <w:noProof/>
+                <w:webHidden/>
+              </w:rPr>
+              <w:fldChar w:fldCharType="begin"/>
+            </w:r>
+            <w:r>
+              <w:rPr>
+                <w:noProof/>
+                <w:webHidden/>
+              </w:rPr>
+              <w:instrText xml:space="preserve"> PAGEREF _Toc37258870 \h </w:instrText>
+            </w:r>
+            <w:r>
+              <w:rPr>
+                <w:noProof/>
+                <w:webHidden/>
+              </w:rPr>
+            </w:r>
+            <w:r>
+              <w:rPr>
+                <w:noProof/>
+                <w:webHidden/>
+              </w:rPr>
+              <w:fldChar w:fldCharType="separate"/>
+            </w:r>
+            <w:r>
+              <w:rPr>
+                <w:noProof/>
+                <w:webHidden/>
+              </w:rPr>
+              <w:t>6</w:t>
+            </w:r>
+            <w:r>
+              <w:rPr>
+                <w:noProof/>
+                <w:webHidden/>
+              </w:rPr>
+              <w:fldChar w:fldCharType="end"/>
+            </w:r>
+          </w:hyperlink>
+        </w:p>
+        <w:p>
+          <w:pPr>
+            <w:pStyle w:val="TDC3"/>
+            <w:rPr>
+              <w:rFonts w:eastAsiaTheme="minorEastAsia"/>
+              <w:noProof/>
+              <w:sz w:val="22"/>
+              <w:szCs w:val="22"/>
+              <w:lang w:val="es-AR" w:eastAsia="es-AR"/>
+            </w:rPr>
+          </w:pPr>
+          <w:hyperlink w:anchor="_Toc37258871" w:history="1">
+            <w:r>
+              <w:rPr>
+                <w:rStyle w:val="Hipervnculo"/>
+                <w:noProof/>
+                <w:lang w:val="es-ES_tradnl"/>
+              </w:rPr>
+              <w:t>Motivadores de la prueba</w:t>
+            </w:r>
+            <w:r>
+              <w:rPr>
+                <w:noProof/>
+                <w:webHidden/>
+              </w:rPr>
+              <w:tab/>
+            </w:r>
+            <w:r>
+              <w:rPr>
+                <w:noProof/>
+                <w:webHidden/>
+              </w:rPr>
+              <w:fldChar w:fldCharType="begin"/>
+            </w:r>
+            <w:r>
+              <w:rPr>
+                <w:noProof/>
+                <w:webHidden/>
+              </w:rPr>
+              <w:instrText xml:space="preserve"> PAGEREF _Toc37258871 \h </w:instrText>
+            </w:r>
+            <w:r>
+              <w:rPr>
+                <w:noProof/>
+                <w:webHidden/>
+              </w:rPr>
+            </w:r>
+            <w:r>
+              <w:rPr>
+                <w:noProof/>
+                <w:webHidden/>
+              </w:rPr>
+              <w:fldChar w:fldCharType="separate"/>
+            </w:r>
+            <w:r>
+              <w:rPr>
+                <w:noProof/>
+                <w:webHidden/>
+              </w:rPr>
+              <w:t>6</w:t>
             </w:r>
             <w:r>
               <w:rPr>
@@ -772,13 +983,13 @@
               <w:lang w:val="es-AR" w:eastAsia="es-AR"/>
             </w:rPr>
           </w:pPr>
-          <w:hyperlink w:anchor="_Toc25654836" w:history="1">
+          <w:hyperlink w:anchor="_Toc37258872" w:history="1">
             <w:r>
               <w:rPr>
                 <w:rStyle w:val="Hipervnculo"/>
                 <w:noProof/>
               </w:rPr>
-              <w:t>Antecedentes y Propósito</w:t>
+              <w:t>Objetos a ser Evaluados</w:t>
             </w:r>
             <w:r>
               <w:rPr>
@@ -799,7 +1010,7 @@
                 <w:noProof/>
                 <w:webHidden/>
               </w:rPr>
-              <w:instrText xml:space="preserve"> PAGEREF _Toc25654836 \h </w:instrText>
+              <w:instrText xml:space="preserve"> PAGEREF _Toc37258872 \h </w:instrText>
             </w:r>
             <w:r>
               <w:rPr>
@@ -820,6 +1031,219 @@
                 <w:webHidden/>
               </w:rPr>
               <w:t>7</w:t>
+            </w:r>
+            <w:r>
+              <w:rPr>
+                <w:noProof/>
+                <w:webHidden/>
+              </w:rPr>
+              <w:fldChar w:fldCharType="end"/>
+            </w:r>
+          </w:hyperlink>
+        </w:p>
+        <w:p>
+          <w:pPr>
+            <w:pStyle w:val="TDC1"/>
+            <w:rPr>
+              <w:rFonts w:eastAsiaTheme="minorEastAsia"/>
+              <w:b w:val="0"/>
+              <w:bCs w:val="0"/>
+              <w:noProof/>
+              <w:sz w:val="22"/>
+              <w:szCs w:val="22"/>
+              <w:lang w:val="es-AR" w:eastAsia="es-AR"/>
+            </w:rPr>
+          </w:pPr>
+          <w:hyperlink w:anchor="_Toc37258873" w:history="1">
+            <w:r>
+              <w:rPr>
+                <w:rStyle w:val="Hipervnculo"/>
+                <w:noProof/>
+              </w:rPr>
+              <w:t>Lista de Ideas de las Pruebas</w:t>
+            </w:r>
+            <w:r>
+              <w:rPr>
+                <w:noProof/>
+                <w:webHidden/>
+              </w:rPr>
+              <w:tab/>
+            </w:r>
+            <w:r>
+              <w:rPr>
+                <w:noProof/>
+                <w:webHidden/>
+              </w:rPr>
+              <w:fldChar w:fldCharType="begin"/>
+            </w:r>
+            <w:r>
+              <w:rPr>
+                <w:noProof/>
+                <w:webHidden/>
+              </w:rPr>
+              <w:instrText xml:space="preserve"> PAGEREF _Toc37258873 \h </w:instrText>
+            </w:r>
+            <w:r>
+              <w:rPr>
+                <w:noProof/>
+                <w:webHidden/>
+              </w:rPr>
+            </w:r>
+            <w:r>
+              <w:rPr>
+                <w:noProof/>
+                <w:webHidden/>
+              </w:rPr>
+              <w:fldChar w:fldCharType="separate"/>
+            </w:r>
+            <w:r>
+              <w:rPr>
+                <w:noProof/>
+                <w:webHidden/>
+              </w:rPr>
+              <w:t>7</w:t>
+            </w:r>
+            <w:r>
+              <w:rPr>
+                <w:noProof/>
+                <w:webHidden/>
+              </w:rPr>
+              <w:fldChar w:fldCharType="end"/>
+            </w:r>
+          </w:hyperlink>
+        </w:p>
+        <w:p>
+          <w:pPr>
+            <w:pStyle w:val="TDC1"/>
+            <w:rPr>
+              <w:rFonts w:eastAsiaTheme="minorEastAsia"/>
+              <w:b w:val="0"/>
+              <w:bCs w:val="0"/>
+              <w:noProof/>
+              <w:sz w:val="22"/>
+              <w:szCs w:val="22"/>
+              <w:lang w:val="es-AR" w:eastAsia="es-AR"/>
+            </w:rPr>
+          </w:pPr>
+          <w:hyperlink w:anchor="_Toc37258874" w:history="1">
+            <w:r>
+              <w:rPr>
+                <w:rStyle w:val="Hipervnculo"/>
+                <w:noProof/>
+              </w:rPr>
+              <w:t>Enfoque de las Pruebas</w:t>
+            </w:r>
+            <w:r>
+              <w:rPr>
+                <w:noProof/>
+                <w:webHidden/>
+              </w:rPr>
+              <w:tab/>
+            </w:r>
+            <w:r>
+              <w:rPr>
+                <w:noProof/>
+                <w:webHidden/>
+              </w:rPr>
+              <w:fldChar w:fldCharType="begin"/>
+            </w:r>
+            <w:r>
+              <w:rPr>
+                <w:noProof/>
+                <w:webHidden/>
+              </w:rPr>
+              <w:instrText xml:space="preserve"> PAGEREF _Toc37258874 \h </w:instrText>
+            </w:r>
+            <w:r>
+              <w:rPr>
+                <w:noProof/>
+                <w:webHidden/>
+              </w:rPr>
+            </w:r>
+            <w:r>
+              <w:rPr>
+                <w:noProof/>
+                <w:webHidden/>
+              </w:rPr>
+              <w:fldChar w:fldCharType="separate"/>
+            </w:r>
+            <w:r>
+              <w:rPr>
+                <w:noProof/>
+                <w:webHidden/>
+              </w:rPr>
+              <w:t>8</w:t>
+            </w:r>
+            <w:r>
+              <w:rPr>
+                <w:noProof/>
+                <w:webHidden/>
+              </w:rPr>
+              <w:fldChar w:fldCharType="end"/>
+            </w:r>
+          </w:hyperlink>
+        </w:p>
+        <w:p>
+          <w:pPr>
+            <w:pStyle w:val="TDC1"/>
+            <w:rPr>
+              <w:rFonts w:eastAsiaTheme="minorEastAsia"/>
+              <w:b w:val="0"/>
+              <w:bCs w:val="0"/>
+              <w:noProof/>
+              <w:sz w:val="22"/>
+              <w:szCs w:val="22"/>
+              <w:lang w:val="es-AR" w:eastAsia="es-AR"/>
+            </w:rPr>
+          </w:pPr>
+          <w:hyperlink w:anchor="_Toc37258875" w:history="1">
+            <w:r>
+              <w:rPr>
+                <w:rStyle w:val="Hipervnculo"/>
+                <w:noProof/>
+              </w:rPr>
+              <w:t>Herramientas para las Pruebas</w:t>
+            </w:r>
+            <w:r>
+              <w:rPr>
+                <w:noProof/>
+                <w:webHidden/>
+              </w:rPr>
+              <w:tab/>
+            </w:r>
+            <w:r>
+              <w:rPr>
+                <w:noProof/>
+                <w:webHidden/>
+              </w:rPr>
+              <w:fldChar w:fldCharType="begin"/>
+            </w:r>
+            <w:r>
+              <w:rPr>
+                <w:noProof/>
+                <w:webHidden/>
+              </w:rPr>
+              <w:instrText xml:space="preserve"> PAGEREF _Toc37258875 \h </w:instrText>
+            </w:r>
+            <w:r>
+              <w:rPr>
+                <w:noProof/>
+                <w:webHidden/>
+              </w:rPr>
+            </w:r>
+            <w:r>
+              <w:rPr>
+                <w:noProof/>
+                <w:webHidden/>
+              </w:rPr>
+              <w:fldChar w:fldCharType="separate"/>
+            </w:r>
+            <w:r>
+              <w:rPr>
+                <w:noProof/>
+                <w:webHidden/>
+              </w:rPr>
+              <w:t>10</w:t>
             </w:r>
             <w:r>
               <w:rPr>
@@ -843,13 +1267,13 @@
               <w:lang w:val="es-AR" w:eastAsia="es-AR"/>
             </w:rPr>
           </w:pPr>
-          <w:hyperlink w:anchor="_Toc25654837" w:history="1">
+          <w:hyperlink w:anchor="_Toc37258876" w:history="1">
             <w:r>
               <w:rPr>
                 <w:rStyle w:val="Hipervnculo"/>
                 <w:noProof/>
               </w:rPr>
-              <w:t>Antecedentes</w:t>
+              <w:t>Software</w:t>
             </w:r>
             <w:r>
               <w:rPr>
@@ -870,7 +1294,7 @@
                 <w:noProof/>
                 <w:webHidden/>
               </w:rPr>
-              <w:instrText xml:space="preserve"> PAGEREF _Toc25654837 \h </w:instrText>
+              <w:instrText xml:space="preserve"> PAGEREF _Toc37258876 \h </w:instrText>
             </w:r>
             <w:r>
               <w:rPr>
@@ -890,7 +1314,7 @@
                 <w:noProof/>
                 <w:webHidden/>
               </w:rPr>
-              <w:t>7</w:t>
+              <w:t>10</w:t>
             </w:r>
             <w:r>
               <w:rPr>
@@ -914,13 +1338,13 @@
               <w:lang w:val="es-AR" w:eastAsia="es-AR"/>
             </w:rPr>
           </w:pPr>
-          <w:hyperlink w:anchor="_Toc25654838" w:history="1">
+          <w:hyperlink w:anchor="_Toc37258877" w:history="1">
             <w:r>
               <w:rPr>
                 <w:rStyle w:val="Hipervnculo"/>
                 <w:noProof/>
               </w:rPr>
-              <w:t>Propósito de la Evaluación</w:t>
+              <w:t>Hardware</w:t>
             </w:r>
             <w:r>
               <w:rPr>
@@ -941,7 +1365,7 @@
                 <w:noProof/>
                 <w:webHidden/>
               </w:rPr>
-              <w:instrText xml:space="preserve"> PAGEREF _Toc25654838 \h </w:instrText>
+              <w:instrText xml:space="preserve"> PAGEREF _Toc37258877 \h </w:instrText>
             </w:r>
             <w:r>
               <w:rPr>
@@ -961,77 +1385,7 @@
                 <w:noProof/>
                 <w:webHidden/>
               </w:rPr>
-              <w:t>7</w:t>
-            </w:r>
-            <w:r>
-              <w:rPr>
-                <w:noProof/>
-                <w:webHidden/>
-              </w:rPr>
-              <w:fldChar w:fldCharType="end"/>
-            </w:r>
-          </w:hyperlink>
-        </w:p>
-        <w:p>
-          <w:pPr>
-            <w:pStyle w:val="TDC3"/>
-            <w:rPr>
-              <w:rFonts w:eastAsiaTheme="minorEastAsia"/>
-              <w:noProof/>
-              <w:sz w:val="22"/>
-              <w:szCs w:val="22"/>
-              <w:lang w:val="es-AR" w:eastAsia="es-AR"/>
-            </w:rPr>
-          </w:pPr>
-          <w:hyperlink w:anchor="_Toc25654839" w:history="1">
-            <w:r>
-              <w:rPr>
-                <w:rStyle w:val="Hipervnculo"/>
-                <w:noProof/>
-                <w:lang w:val="es-ES_tradnl"/>
-              </w:rPr>
-              <w:t>Motivadores de la prueba</w:t>
-            </w:r>
-            <w:r>
-              <w:rPr>
-                <w:noProof/>
-                <w:webHidden/>
-              </w:rPr>
-              <w:tab/>
-            </w:r>
-            <w:r>
-              <w:rPr>
-                <w:noProof/>
-                <w:webHidden/>
-              </w:rPr>
-              <w:fldChar w:fldCharType="begin"/>
-            </w:r>
-            <w:r>
-              <w:rPr>
-                <w:noProof/>
-                <w:webHidden/>
-              </w:rPr>
-              <w:instrText xml:space="preserve"> PAGEREF _Toc25654839 \h </w:instrText>
-            </w:r>
-            <w:r>
-              <w:rPr>
-                <w:noProof/>
-                <w:webHidden/>
-              </w:rPr>
-            </w:r>
-            <w:r>
-              <w:rPr>
-                <w:noProof/>
-                <w:webHidden/>
-              </w:rPr>
-              <w:fldChar w:fldCharType="separate"/>
-            </w:r>
-            <w:r>
-              <w:rPr>
-                <w:noProof/>
-                <w:webHidden/>
-              </w:rPr>
-              <w:t>7</w:t>
+              <w:t>11</w:t>
             </w:r>
             <w:r>
               <w:rPr>
@@ -1055,13 +1409,13 @@
               <w:lang w:val="es-AR" w:eastAsia="es-AR"/>
             </w:rPr>
           </w:pPr>
-          <w:hyperlink w:anchor="_Toc25654840" w:history="1">
+          <w:hyperlink w:anchor="_Toc37258878" w:history="1">
             <w:r>
               <w:rPr>
                 <w:rStyle w:val="Hipervnculo"/>
                 <w:noProof/>
               </w:rPr>
-              <w:t>Objetos a ser Evaluados</w:t>
+              <w:t>Flujos de Trabajo de Pruebas</w:t>
             </w:r>
             <w:r>
               <w:rPr>
@@ -1082,7 +1436,7 @@
                 <w:noProof/>
                 <w:webHidden/>
               </w:rPr>
-              <w:instrText xml:space="preserve"> PAGEREF _Toc25654840 \h </w:instrText>
+              <w:instrText xml:space="preserve"> PAGEREF _Toc37258878 \h </w:instrText>
             </w:r>
             <w:r>
               <w:rPr>
@@ -1102,7 +1456,7 @@
                 <w:noProof/>
                 <w:webHidden/>
               </w:rPr>
-              <w:t>8</w:t>
+              <w:t>11</w:t>
             </w:r>
             <w:r>
               <w:rPr>
@@ -1126,13 +1480,13 @@
               <w:lang w:val="es-AR" w:eastAsia="es-AR"/>
             </w:rPr>
           </w:pPr>
-          <w:hyperlink w:anchor="_Toc25654841" w:history="1">
+          <w:hyperlink w:anchor="_Toc37258879" w:history="1">
             <w:r>
               <w:rPr>
                 <w:rStyle w:val="Hipervnculo"/>
                 <w:noProof/>
               </w:rPr>
-              <w:t>Lista de Ideas de las Pruebas</w:t>
+              <w:t>Entregables</w:t>
             </w:r>
             <w:r>
               <w:rPr>
@@ -1153,7 +1507,7 @@
                 <w:noProof/>
                 <w:webHidden/>
               </w:rPr>
-              <w:instrText xml:space="preserve"> PAGEREF _Toc25654841 \h </w:instrText>
+              <w:instrText xml:space="preserve"> PAGEREF _Toc37258879 \h </w:instrText>
             </w:r>
             <w:r>
               <w:rPr>
@@ -1173,7 +1527,78 @@
                 <w:noProof/>
                 <w:webHidden/>
               </w:rPr>
-              <w:t>8</w:t>
+              <w:t>12</w:t>
+            </w:r>
+            <w:r>
+              <w:rPr>
+                <w:noProof/>
+                <w:webHidden/>
+              </w:rPr>
+              <w:fldChar w:fldCharType="end"/>
+            </w:r>
+          </w:hyperlink>
+        </w:p>
+        <w:p>
+          <w:pPr>
+            <w:pStyle w:val="TDC2"/>
+            <w:rPr>
+              <w:rFonts w:eastAsiaTheme="minorEastAsia"/>
+              <w:i w:val="0"/>
+              <w:iCs w:val="0"/>
+              <w:noProof/>
+              <w:sz w:val="22"/>
+              <w:szCs w:val="22"/>
+              <w:lang w:val="es-AR" w:eastAsia="es-AR"/>
+            </w:rPr>
+          </w:pPr>
+          <w:hyperlink w:anchor="_Toc37258880" w:history="1">
+            <w:r>
+              <w:rPr>
+                <w:rStyle w:val="Hipervnculo"/>
+                <w:noProof/>
+              </w:rPr>
+              <w:t>Lista de Entregables de Pruebas</w:t>
+            </w:r>
+            <w:r>
+              <w:rPr>
+                <w:noProof/>
+                <w:webHidden/>
+              </w:rPr>
+              <w:tab/>
+            </w:r>
+            <w:r>
+              <w:rPr>
+                <w:noProof/>
+                <w:webHidden/>
+              </w:rPr>
+              <w:fldChar w:fldCharType="begin"/>
+            </w:r>
+            <w:r>
+              <w:rPr>
+                <w:noProof/>
+                <w:webHidden/>
+              </w:rPr>
+              <w:instrText xml:space="preserve"> PAGEREF _Toc37258880 \h </w:instrText>
+            </w:r>
+            <w:r>
+              <w:rPr>
+                <w:noProof/>
+                <w:webHidden/>
+              </w:rPr>
+            </w:r>
+            <w:r>
+              <w:rPr>
+                <w:noProof/>
+                <w:webHidden/>
+              </w:rPr>
+              <w:fldChar w:fldCharType="separate"/>
+            </w:r>
+            <w:r>
+              <w:rPr>
+                <w:noProof/>
+                <w:webHidden/>
+              </w:rPr>
+              <w:t>12</w:t>
             </w:r>
             <w:r>
               <w:rPr>
@@ -1197,13 +1622,13 @@
               <w:lang w:val="es-AR" w:eastAsia="es-AR"/>
             </w:rPr>
           </w:pPr>
-          <w:hyperlink w:anchor="_Toc25654842" w:history="1">
+          <w:hyperlink w:anchor="_Toc37258881" w:history="1">
             <w:r>
               <w:rPr>
                 <w:rStyle w:val="Hipervnculo"/>
                 <w:noProof/>
               </w:rPr>
-              <w:t>Enfoque de las Pruebas</w:t>
+              <w:t>Criterio para el Inicio y Fin del Plan de Pruebas</w:t>
             </w:r>
             <w:r>
               <w:rPr>
@@ -1224,7 +1649,7 @@
                 <w:noProof/>
                 <w:webHidden/>
               </w:rPr>
-              <w:instrText xml:space="preserve"> PAGEREF _Toc25654842 \h </w:instrText>
+              <w:instrText xml:space="preserve"> PAGEREF _Toc37258881 \h </w:instrText>
             </w:r>
             <w:r>
               <w:rPr>
@@ -1244,7 +1669,220 @@
                 <w:noProof/>
                 <w:webHidden/>
               </w:rPr>
-              <w:t>9</w:t>
+              <w:t>12</w:t>
+            </w:r>
+            <w:r>
+              <w:rPr>
+                <w:noProof/>
+                <w:webHidden/>
+              </w:rPr>
+              <w:fldChar w:fldCharType="end"/>
+            </w:r>
+          </w:hyperlink>
+        </w:p>
+        <w:p>
+          <w:pPr>
+            <w:pStyle w:val="TDC2"/>
+            <w:rPr>
+              <w:rFonts w:eastAsiaTheme="minorEastAsia"/>
+              <w:i w:val="0"/>
+              <w:iCs w:val="0"/>
+              <w:noProof/>
+              <w:sz w:val="22"/>
+              <w:szCs w:val="22"/>
+              <w:lang w:val="es-AR" w:eastAsia="es-AR"/>
+            </w:rPr>
+          </w:pPr>
+          <w:hyperlink w:anchor="_Toc37258882" w:history="1">
+            <w:r>
+              <w:rPr>
+                <w:rStyle w:val="Hipervnculo"/>
+                <w:noProof/>
+              </w:rPr>
+              <w:t>Criterios de Inicio</w:t>
+            </w:r>
+            <w:r>
+              <w:rPr>
+                <w:noProof/>
+                <w:webHidden/>
+              </w:rPr>
+              <w:tab/>
+            </w:r>
+            <w:r>
+              <w:rPr>
+                <w:noProof/>
+                <w:webHidden/>
+              </w:rPr>
+              <w:fldChar w:fldCharType="begin"/>
+            </w:r>
+            <w:r>
+              <w:rPr>
+                <w:noProof/>
+                <w:webHidden/>
+              </w:rPr>
+              <w:instrText xml:space="preserve"> PAGEREF _Toc37258882 \h </w:instrText>
+            </w:r>
+            <w:r>
+              <w:rPr>
+                <w:noProof/>
+                <w:webHidden/>
+              </w:rPr>
+            </w:r>
+            <w:r>
+              <w:rPr>
+                <w:noProof/>
+                <w:webHidden/>
+              </w:rPr>
+              <w:fldChar w:fldCharType="separate"/>
+            </w:r>
+            <w:r>
+              <w:rPr>
+                <w:noProof/>
+                <w:webHidden/>
+              </w:rPr>
+              <w:t>12</w:t>
+            </w:r>
+            <w:r>
+              <w:rPr>
+                <w:noProof/>
+                <w:webHidden/>
+              </w:rPr>
+              <w:fldChar w:fldCharType="end"/>
+            </w:r>
+          </w:hyperlink>
+        </w:p>
+        <w:p>
+          <w:pPr>
+            <w:pStyle w:val="TDC2"/>
+            <w:rPr>
+              <w:rFonts w:eastAsiaTheme="minorEastAsia"/>
+              <w:i w:val="0"/>
+              <w:iCs w:val="0"/>
+              <w:noProof/>
+              <w:sz w:val="22"/>
+              <w:szCs w:val="22"/>
+              <w:lang w:val="es-AR" w:eastAsia="es-AR"/>
+            </w:rPr>
+          </w:pPr>
+          <w:hyperlink w:anchor="_Toc37258883" w:history="1">
+            <w:r>
+              <w:rPr>
+                <w:rStyle w:val="Hipervnculo"/>
+                <w:noProof/>
+              </w:rPr>
+              <w:t>Criterios de Fin</w:t>
+            </w:r>
+            <w:r>
+              <w:rPr>
+                <w:noProof/>
+                <w:webHidden/>
+              </w:rPr>
+              <w:tab/>
+            </w:r>
+            <w:r>
+              <w:rPr>
+                <w:noProof/>
+                <w:webHidden/>
+              </w:rPr>
+              <w:fldChar w:fldCharType="begin"/>
+            </w:r>
+            <w:r>
+              <w:rPr>
+                <w:noProof/>
+                <w:webHidden/>
+              </w:rPr>
+              <w:instrText xml:space="preserve"> PAGEREF _Toc37258883 \h </w:instrText>
+            </w:r>
+            <w:r>
+              <w:rPr>
+                <w:noProof/>
+                <w:webHidden/>
+              </w:rPr>
+            </w:r>
+            <w:r>
+              <w:rPr>
+                <w:noProof/>
+                <w:webHidden/>
+              </w:rPr>
+              <w:fldChar w:fldCharType="separate"/>
+            </w:r>
+            <w:r>
+              <w:rPr>
+                <w:noProof/>
+                <w:webHidden/>
+              </w:rPr>
+              <w:t>12</w:t>
+            </w:r>
+            <w:r>
+              <w:rPr>
+                <w:noProof/>
+                <w:webHidden/>
+              </w:rPr>
+              <w:fldChar w:fldCharType="end"/>
+            </w:r>
+          </w:hyperlink>
+        </w:p>
+        <w:p>
+          <w:pPr>
+            <w:pStyle w:val="TDC2"/>
+            <w:rPr>
+              <w:rFonts w:eastAsiaTheme="minorEastAsia"/>
+              <w:i w:val="0"/>
+              <w:iCs w:val="0"/>
+              <w:noProof/>
+              <w:sz w:val="22"/>
+              <w:szCs w:val="22"/>
+              <w:lang w:val="es-AR" w:eastAsia="es-AR"/>
+            </w:rPr>
+          </w:pPr>
+          <w:hyperlink w:anchor="_Toc37258884" w:history="1">
+            <w:r>
+              <w:rPr>
+                <w:rStyle w:val="Hipervnculo"/>
+                <w:noProof/>
+              </w:rPr>
+              <w:t>Criterios de Suspensión y Retomo de Actividades</w:t>
+            </w:r>
+            <w:r>
+              <w:rPr>
+                <w:noProof/>
+                <w:webHidden/>
+              </w:rPr>
+              <w:tab/>
+            </w:r>
+            <w:r>
+              <w:rPr>
+                <w:noProof/>
+                <w:webHidden/>
+              </w:rPr>
+              <w:fldChar w:fldCharType="begin"/>
+            </w:r>
+            <w:r>
+              <w:rPr>
+                <w:noProof/>
+                <w:webHidden/>
+              </w:rPr>
+              <w:instrText xml:space="preserve"> PAGEREF _Toc37258884 \h </w:instrText>
+            </w:r>
+            <w:r>
+              <w:rPr>
+                <w:noProof/>
+                <w:webHidden/>
+              </w:rPr>
+            </w:r>
+            <w:r>
+              <w:rPr>
+                <w:noProof/>
+                <w:webHidden/>
+              </w:rPr>
+              <w:fldChar w:fldCharType="separate"/>
+            </w:r>
+            <w:r>
+              <w:rPr>
+                <w:noProof/>
+                <w:webHidden/>
+              </w:rPr>
+              <w:t>13</w:t>
             </w:r>
             <w:r>
               <w:rPr>
@@ -1268,13 +1906,13 @@
               <w:lang w:val="es-AR" w:eastAsia="es-AR"/>
             </w:rPr>
           </w:pPr>
-          <w:hyperlink w:anchor="_Toc25654843" w:history="1">
+          <w:hyperlink w:anchor="_Toc37258885" w:history="1">
             <w:r>
               <w:rPr>
                 <w:rStyle w:val="Hipervnculo"/>
                 <w:noProof/>
               </w:rPr>
-              <w:t>Herramientas para las Pruebas</w:t>
+              <w:t>Criterios para el Lanzamiento</w:t>
             </w:r>
             <w:r>
               <w:rPr>
@@ -1295,7 +1933,7 @@
                 <w:noProof/>
                 <w:webHidden/>
               </w:rPr>
-              <w:instrText xml:space="preserve"> PAGEREF _Toc25654843 \h </w:instrText>
+              <w:instrText xml:space="preserve"> PAGEREF _Toc37258885 \h </w:instrText>
             </w:r>
             <w:r>
               <w:rPr>
@@ -1315,7 +1953,7 @@
                 <w:noProof/>
                 <w:webHidden/>
               </w:rPr>
-              <w:t>12</w:t>
+              <w:t>13</w:t>
             </w:r>
             <w:r>
               <w:rPr>
@@ -1339,13 +1977,13 @@
               <w:lang w:val="es-AR" w:eastAsia="es-AR"/>
             </w:rPr>
           </w:pPr>
-          <w:hyperlink w:anchor="_Toc25654844" w:history="1">
+          <w:hyperlink w:anchor="_Toc37258886" w:history="1">
             <w:r>
               <w:rPr>
                 <w:rStyle w:val="Hipervnculo"/>
                 <w:noProof/>
               </w:rPr>
-              <w:t>Software</w:t>
+              <w:t>Criterios de Evaluación</w:t>
             </w:r>
             <w:r>
               <w:rPr>
@@ -1366,7 +2004,7 @@
                 <w:noProof/>
                 <w:webHidden/>
               </w:rPr>
-              <w:instrText xml:space="preserve"> PAGEREF _Toc25654844 \h </w:instrText>
+              <w:instrText xml:space="preserve"> PAGEREF _Toc37258886 \h </w:instrText>
             </w:r>
             <w:r>
               <w:rPr>
@@ -1386,7 +2024,7 @@
                 <w:noProof/>
                 <w:webHidden/>
               </w:rPr>
-              <w:t>12</w:t>
+              <w:t>13</w:t>
             </w:r>
             <w:r>
               <w:rPr>
@@ -1410,13 +2048,13 @@
               <w:lang w:val="es-AR" w:eastAsia="es-AR"/>
             </w:rPr>
           </w:pPr>
-          <w:hyperlink w:anchor="_Toc25654845" w:history="1">
+          <w:hyperlink w:anchor="_Toc37258887" w:history="1">
             <w:r>
               <w:rPr>
                 <w:rStyle w:val="Hipervnculo"/>
                 <w:noProof/>
               </w:rPr>
-              <w:t>Hardware</w:t>
+              <w:t>Clasificación de los errores</w:t>
             </w:r>
             <w:r>
               <w:rPr>
@@ -1437,7 +2075,7 @@
                 <w:noProof/>
                 <w:webHidden/>
               </w:rPr>
-              <w:instrText xml:space="preserve"> PAGEREF _Toc25654845 \h </w:instrText>
+              <w:instrText xml:space="preserve"> PAGEREF _Toc37258887 \h </w:instrText>
             </w:r>
             <w:r>
               <w:rPr>
@@ -1457,7 +2095,149 @@
                 <w:noProof/>
                 <w:webHidden/>
               </w:rPr>
-              <w:t>12</w:t>
+              <w:t>13</w:t>
+            </w:r>
+            <w:r>
+              <w:rPr>
+                <w:noProof/>
+                <w:webHidden/>
+              </w:rPr>
+              <w:fldChar w:fldCharType="end"/>
+            </w:r>
+          </w:hyperlink>
+        </w:p>
+        <w:p>
+          <w:pPr>
+            <w:pStyle w:val="TDC2"/>
+            <w:rPr>
+              <w:rFonts w:eastAsiaTheme="minorEastAsia"/>
+              <w:i w:val="0"/>
+              <w:iCs w:val="0"/>
+              <w:noProof/>
+              <w:sz w:val="22"/>
+              <w:szCs w:val="22"/>
+              <w:lang w:val="es-AR" w:eastAsia="es-AR"/>
+            </w:rPr>
+          </w:pPr>
+          <w:hyperlink w:anchor="_Toc37258888" w:history="1">
+            <w:r>
+              <w:rPr>
+                <w:rStyle w:val="Hipervnculo"/>
+                <w:noProof/>
+              </w:rPr>
+              <w:t>Resultados de la prueba</w:t>
+            </w:r>
+            <w:r>
+              <w:rPr>
+                <w:noProof/>
+                <w:webHidden/>
+              </w:rPr>
+              <w:tab/>
+            </w:r>
+            <w:r>
+              <w:rPr>
+                <w:noProof/>
+                <w:webHidden/>
+              </w:rPr>
+              <w:fldChar w:fldCharType="begin"/>
+            </w:r>
+            <w:r>
+              <w:rPr>
+                <w:noProof/>
+                <w:webHidden/>
+              </w:rPr>
+              <w:instrText xml:space="preserve"> PAGEREF _Toc37258888 \h </w:instrText>
+            </w:r>
+            <w:r>
+              <w:rPr>
+                <w:noProof/>
+                <w:webHidden/>
+              </w:rPr>
+            </w:r>
+            <w:r>
+              <w:rPr>
+                <w:noProof/>
+                <w:webHidden/>
+              </w:rPr>
+              <w:fldChar w:fldCharType="separate"/>
+            </w:r>
+            <w:r>
+              <w:rPr>
+                <w:noProof/>
+                <w:webHidden/>
+              </w:rPr>
+              <w:t>14</w:t>
+            </w:r>
+            <w:r>
+              <w:rPr>
+                <w:noProof/>
+                <w:webHidden/>
+              </w:rPr>
+              <w:fldChar w:fldCharType="end"/>
+            </w:r>
+          </w:hyperlink>
+        </w:p>
+        <w:p>
+          <w:pPr>
+            <w:pStyle w:val="TDC2"/>
+            <w:rPr>
+              <w:rFonts w:eastAsiaTheme="minorEastAsia"/>
+              <w:i w:val="0"/>
+              <w:iCs w:val="0"/>
+              <w:noProof/>
+              <w:sz w:val="22"/>
+              <w:szCs w:val="22"/>
+              <w:lang w:val="es-AR" w:eastAsia="es-AR"/>
+            </w:rPr>
+          </w:pPr>
+          <w:hyperlink w:anchor="_Toc37258889" w:history="1">
+            <w:r>
+              <w:rPr>
+                <w:rStyle w:val="Hipervnculo"/>
+                <w:noProof/>
+              </w:rPr>
+              <w:t>Reportes del problema, escalada y resolución</w:t>
+            </w:r>
+            <w:r>
+              <w:rPr>
+                <w:noProof/>
+                <w:webHidden/>
+              </w:rPr>
+              <w:tab/>
+            </w:r>
+            <w:r>
+              <w:rPr>
+                <w:noProof/>
+                <w:webHidden/>
+              </w:rPr>
+              <w:fldChar w:fldCharType="begin"/>
+            </w:r>
+            <w:r>
+              <w:rPr>
+                <w:noProof/>
+                <w:webHidden/>
+              </w:rPr>
+              <w:instrText xml:space="preserve"> PAGEREF _Toc37258889 \h </w:instrText>
+            </w:r>
+            <w:r>
+              <w:rPr>
+                <w:noProof/>
+                <w:webHidden/>
+              </w:rPr>
+            </w:r>
+            <w:r>
+              <w:rPr>
+                <w:noProof/>
+                <w:webHidden/>
+              </w:rPr>
+              <w:fldChar w:fldCharType="separate"/>
+            </w:r>
+            <w:r>
+              <w:rPr>
+                <w:noProof/>
+                <w:webHidden/>
+              </w:rPr>
+              <w:t>14</w:t>
             </w:r>
             <w:r>
               <w:rPr>
@@ -1481,13 +2261,13 @@
               <w:lang w:val="es-AR" w:eastAsia="es-AR"/>
             </w:rPr>
           </w:pPr>
-          <w:hyperlink w:anchor="_Toc25654846" w:history="1">
+          <w:hyperlink w:anchor="_Toc37258890" w:history="1">
             <w:r>
               <w:rPr>
                 <w:rStyle w:val="Hipervnculo"/>
                 <w:noProof/>
               </w:rPr>
-              <w:t>Flujos de Trabajo de Pruebas</w:t>
+              <w:t>Riesgos</w:t>
             </w:r>
             <w:r>
               <w:rPr>
@@ -1508,7 +2288,7 @@
                 <w:noProof/>
                 <w:webHidden/>
               </w:rPr>
-              <w:instrText xml:space="preserve"> PAGEREF _Toc25654846 \h </w:instrText>
+              <w:instrText xml:space="preserve"> PAGEREF _Toc37258890 \h </w:instrText>
             </w:r>
             <w:r>
               <w:rPr>
@@ -1528,7 +2308,7 @@
                 <w:noProof/>
                 <w:webHidden/>
               </w:rPr>
-              <w:t>12</w:t>
+              <w:t>14</w:t>
             </w:r>
             <w:r>
               <w:rPr>
@@ -1552,13 +2332,13 @@
               <w:lang w:val="es-AR" w:eastAsia="es-AR"/>
             </w:rPr>
           </w:pPr>
-          <w:hyperlink w:anchor="_Toc25654847" w:history="1">
+          <w:hyperlink w:anchor="_Toc37258891" w:history="1">
             <w:r>
               <w:rPr>
                 <w:rStyle w:val="Hipervnculo"/>
                 <w:noProof/>
               </w:rPr>
-              <w:t>Entregables</w:t>
+              <w:t>Reportes de Problemas y Resolución</w:t>
             </w:r>
             <w:r>
               <w:rPr>
@@ -1579,7 +2359,7 @@
                 <w:noProof/>
                 <w:webHidden/>
               </w:rPr>
-              <w:instrText xml:space="preserve"> PAGEREF _Toc25654847 \h </w:instrText>
+              <w:instrText xml:space="preserve"> PAGEREF _Toc37258891 \h </w:instrText>
             </w:r>
             <w:r>
               <w:rPr>
@@ -1599,7 +2379,78 @@
                 <w:noProof/>
                 <w:webHidden/>
               </w:rPr>
-              <w:t>13</w:t>
+              <w:t>14</w:t>
+            </w:r>
+            <w:r>
+              <w:rPr>
+                <w:noProof/>
+                <w:webHidden/>
+              </w:rPr>
+              <w:fldChar w:fldCharType="end"/>
+            </w:r>
+          </w:hyperlink>
+        </w:p>
+        <w:p>
+          <w:pPr>
+            <w:pStyle w:val="TDC1"/>
+            <w:rPr>
+              <w:rFonts w:eastAsiaTheme="minorEastAsia"/>
+              <w:b w:val="0"/>
+              <w:bCs w:val="0"/>
+              <w:noProof/>
+              <w:sz w:val="22"/>
+              <w:szCs w:val="22"/>
+              <w:lang w:val="es-AR" w:eastAsia="es-AR"/>
+            </w:rPr>
+          </w:pPr>
+          <w:hyperlink w:anchor="_Toc37258892" w:history="1">
+            <w:r>
+              <w:rPr>
+                <w:rStyle w:val="Hipervnculo"/>
+                <w:noProof/>
+              </w:rPr>
+              <w:t>Responsabilidades, Personal y Necesidades de Capacitación</w:t>
+            </w:r>
+            <w:r>
+              <w:rPr>
+                <w:noProof/>
+                <w:webHidden/>
+              </w:rPr>
+              <w:tab/>
+            </w:r>
+            <w:r>
+              <w:rPr>
+                <w:noProof/>
+                <w:webHidden/>
+              </w:rPr>
+              <w:fldChar w:fldCharType="begin"/>
+            </w:r>
+            <w:r>
+              <w:rPr>
+                <w:noProof/>
+                <w:webHidden/>
+              </w:rPr>
+              <w:instrText xml:space="preserve"> PAGEREF _Toc37258892 \h </w:instrText>
+            </w:r>
+            <w:r>
+              <w:rPr>
+                <w:noProof/>
+                <w:webHidden/>
+              </w:rPr>
+            </w:r>
+            <w:r>
+              <w:rPr>
+                <w:noProof/>
+                <w:webHidden/>
+              </w:rPr>
+              <w:fldChar w:fldCharType="separate"/>
+            </w:r>
+            <w:r>
+              <w:rPr>
+                <w:noProof/>
+                <w:webHidden/>
+              </w:rPr>
+              <w:t>15</w:t>
             </w:r>
             <w:r>
               <w:rPr>
@@ -1623,13 +2474,13 @@
               <w:lang w:val="es-AR" w:eastAsia="es-AR"/>
             </w:rPr>
           </w:pPr>
-          <w:hyperlink w:anchor="_Toc25654848" w:history="1">
+          <w:hyperlink w:anchor="_Toc37258893" w:history="1">
             <w:r>
               <w:rPr>
                 <w:rStyle w:val="Hipervnculo"/>
                 <w:noProof/>
               </w:rPr>
-              <w:t>Lista de Entregables de Pruebas</w:t>
+              <w:t>Personal y Roles Necesarios</w:t>
             </w:r>
             <w:r>
               <w:rPr>
@@ -1650,7 +2501,7 @@
                 <w:noProof/>
                 <w:webHidden/>
               </w:rPr>
-              <w:instrText xml:space="preserve"> PAGEREF _Toc25654848 \h </w:instrText>
+              <w:instrText xml:space="preserve"> PAGEREF _Toc37258893 \h </w:instrText>
             </w:r>
             <w:r>
               <w:rPr>
@@ -1670,930 +2521,7 @@
                 <w:noProof/>
                 <w:webHidden/>
               </w:rPr>
-              <w:t>13</w:t>
-            </w:r>
-            <w:r>
-              <w:rPr>
-                <w:noProof/>
-                <w:webHidden/>
-              </w:rPr>
-              <w:fldChar w:fldCharType="end"/>
-            </w:r>
-          </w:hyperlink>
-        </w:p>
-        <w:p>
-          <w:pPr>
-            <w:pStyle w:val="TDC1"/>
-            <w:rPr>
-              <w:rFonts w:eastAsiaTheme="minorEastAsia"/>
-              <w:b w:val="0"/>
-              <w:bCs w:val="0"/>
-              <w:noProof/>
-              <w:sz w:val="22"/>
-              <w:szCs w:val="22"/>
-              <w:lang w:val="es-AR" w:eastAsia="es-AR"/>
-            </w:rPr>
-          </w:pPr>
-          <w:hyperlink w:anchor="_Toc25654849" w:history="1">
-            <w:r>
-              <w:rPr>
-                <w:rStyle w:val="Hipervnculo"/>
-                <w:noProof/>
-              </w:rPr>
-              <w:t>Criterio para el Inicio y Fin del Plan de Pruebas</w:t>
-            </w:r>
-            <w:r>
-              <w:rPr>
-                <w:noProof/>
-                <w:webHidden/>
-              </w:rPr>
-              <w:tab/>
-            </w:r>
-            <w:r>
-              <w:rPr>
-                <w:noProof/>
-                <w:webHidden/>
-              </w:rPr>
-              <w:fldChar w:fldCharType="begin"/>
-            </w:r>
-            <w:r>
-              <w:rPr>
-                <w:noProof/>
-                <w:webHidden/>
-              </w:rPr>
-              <w:instrText xml:space="preserve"> PAGEREF _Toc25654849 \h </w:instrText>
-            </w:r>
-            <w:r>
-              <w:rPr>
-                <w:noProof/>
-                <w:webHidden/>
-              </w:rPr>
-            </w:r>
-            <w:r>
-              <w:rPr>
-                <w:noProof/>
-                <w:webHidden/>
-              </w:rPr>
-              <w:fldChar w:fldCharType="separate"/>
-            </w:r>
-            <w:r>
-              <w:rPr>
-                <w:noProof/>
-                <w:webHidden/>
-              </w:rPr>
-              <w:t>13</w:t>
-            </w:r>
-            <w:r>
-              <w:rPr>
-                <w:noProof/>
-                <w:webHidden/>
-              </w:rPr>
-              <w:fldChar w:fldCharType="end"/>
-            </w:r>
-          </w:hyperlink>
-        </w:p>
-        <w:p>
-          <w:pPr>
-            <w:pStyle w:val="TDC2"/>
-            <w:rPr>
-              <w:rFonts w:eastAsiaTheme="minorEastAsia"/>
-              <w:i w:val="0"/>
-              <w:iCs w:val="0"/>
-              <w:noProof/>
-              <w:sz w:val="22"/>
-              <w:szCs w:val="22"/>
-              <w:lang w:val="es-AR" w:eastAsia="es-AR"/>
-            </w:rPr>
-          </w:pPr>
-          <w:hyperlink w:anchor="_Toc25654850" w:history="1">
-            <w:r>
-              <w:rPr>
-                <w:rStyle w:val="Hipervnculo"/>
-                <w:noProof/>
-              </w:rPr>
-              <w:t>Criterios de Inicio</w:t>
-            </w:r>
-            <w:r>
-              <w:rPr>
-                <w:noProof/>
-                <w:webHidden/>
-              </w:rPr>
-              <w:tab/>
-            </w:r>
-            <w:r>
-              <w:rPr>
-                <w:noProof/>
-                <w:webHidden/>
-              </w:rPr>
-              <w:fldChar w:fldCharType="begin"/>
-            </w:r>
-            <w:r>
-              <w:rPr>
-                <w:noProof/>
-                <w:webHidden/>
-              </w:rPr>
-              <w:instrText xml:space="preserve"> PAGEREF _Toc25654850 \h </w:instrText>
-            </w:r>
-            <w:r>
-              <w:rPr>
-                <w:noProof/>
-                <w:webHidden/>
-              </w:rPr>
-            </w:r>
-            <w:r>
-              <w:rPr>
-                <w:noProof/>
-                <w:webHidden/>
-              </w:rPr>
-              <w:fldChar w:fldCharType="separate"/>
-            </w:r>
-            <w:r>
-              <w:rPr>
-                <w:noProof/>
-                <w:webHidden/>
-              </w:rPr>
-              <w:t>13</w:t>
-            </w:r>
-            <w:r>
-              <w:rPr>
-                <w:noProof/>
-                <w:webHidden/>
-              </w:rPr>
-              <w:fldChar w:fldCharType="end"/>
-            </w:r>
-          </w:hyperlink>
-        </w:p>
-        <w:p>
-          <w:pPr>
-            <w:pStyle w:val="TDC2"/>
-            <w:rPr>
-              <w:rFonts w:eastAsiaTheme="minorEastAsia"/>
-              <w:i w:val="0"/>
-              <w:iCs w:val="0"/>
-              <w:noProof/>
-              <w:sz w:val="22"/>
-              <w:szCs w:val="22"/>
-              <w:lang w:val="es-AR" w:eastAsia="es-AR"/>
-            </w:rPr>
-          </w:pPr>
-          <w:hyperlink w:anchor="_Toc25654851" w:history="1">
-            <w:r>
-              <w:rPr>
-                <w:rStyle w:val="Hipervnculo"/>
-                <w:noProof/>
-              </w:rPr>
-              <w:t>Criterios de Fin</w:t>
-            </w:r>
-            <w:r>
-              <w:rPr>
-                <w:noProof/>
-                <w:webHidden/>
-              </w:rPr>
-              <w:tab/>
-            </w:r>
-            <w:r>
-              <w:rPr>
-                <w:noProof/>
-                <w:webHidden/>
-              </w:rPr>
-              <w:fldChar w:fldCharType="begin"/>
-            </w:r>
-            <w:r>
-              <w:rPr>
-                <w:noProof/>
-                <w:webHidden/>
-              </w:rPr>
-              <w:instrText xml:space="preserve"> PAGEREF _Toc25654851 \h </w:instrText>
-            </w:r>
-            <w:r>
-              <w:rPr>
-                <w:noProof/>
-                <w:webHidden/>
-              </w:rPr>
-            </w:r>
-            <w:r>
-              <w:rPr>
-                <w:noProof/>
-                <w:webHidden/>
-              </w:rPr>
-              <w:fldChar w:fldCharType="separate"/>
-            </w:r>
-            <w:r>
-              <w:rPr>
-                <w:noProof/>
-                <w:webHidden/>
-              </w:rPr>
-              <w:t>14</w:t>
-            </w:r>
-            <w:r>
-              <w:rPr>
-                <w:noProof/>
-                <w:webHidden/>
-              </w:rPr>
-              <w:fldChar w:fldCharType="end"/>
-            </w:r>
-          </w:hyperlink>
-        </w:p>
-        <w:p>
-          <w:pPr>
-            <w:pStyle w:val="TDC2"/>
-            <w:rPr>
-              <w:rFonts w:eastAsiaTheme="minorEastAsia"/>
-              <w:i w:val="0"/>
-              <w:iCs w:val="0"/>
-              <w:noProof/>
-              <w:sz w:val="22"/>
-              <w:szCs w:val="22"/>
-              <w:lang w:val="es-AR" w:eastAsia="es-AR"/>
-            </w:rPr>
-          </w:pPr>
-          <w:hyperlink w:anchor="_Toc25654852" w:history="1">
-            <w:r>
-              <w:rPr>
-                <w:rStyle w:val="Hipervnculo"/>
-                <w:noProof/>
-              </w:rPr>
-              <w:t>Criterios de Suspensión y Retomo de Actividades</w:t>
-            </w:r>
-            <w:r>
-              <w:rPr>
-                <w:noProof/>
-                <w:webHidden/>
-              </w:rPr>
-              <w:tab/>
-            </w:r>
-            <w:r>
-              <w:rPr>
-                <w:noProof/>
-                <w:webHidden/>
-              </w:rPr>
-              <w:fldChar w:fldCharType="begin"/>
-            </w:r>
-            <w:r>
-              <w:rPr>
-                <w:noProof/>
-                <w:webHidden/>
-              </w:rPr>
-              <w:instrText xml:space="preserve"> PAGEREF _Toc25654852 \h </w:instrText>
-            </w:r>
-            <w:r>
-              <w:rPr>
-                <w:noProof/>
-                <w:webHidden/>
-              </w:rPr>
-            </w:r>
-            <w:r>
-              <w:rPr>
-                <w:noProof/>
-                <w:webHidden/>
-              </w:rPr>
-              <w:fldChar w:fldCharType="separate"/>
-            </w:r>
-            <w:r>
-              <w:rPr>
-                <w:noProof/>
-                <w:webHidden/>
-              </w:rPr>
-              <w:t>14</w:t>
-            </w:r>
-            <w:r>
-              <w:rPr>
-                <w:noProof/>
-                <w:webHidden/>
-              </w:rPr>
-              <w:fldChar w:fldCharType="end"/>
-            </w:r>
-          </w:hyperlink>
-        </w:p>
-        <w:p>
-          <w:pPr>
-            <w:pStyle w:val="TDC1"/>
-            <w:rPr>
-              <w:rFonts w:eastAsiaTheme="minorEastAsia"/>
-              <w:b w:val="0"/>
-              <w:bCs w:val="0"/>
-              <w:noProof/>
-              <w:sz w:val="22"/>
-              <w:szCs w:val="22"/>
-              <w:lang w:val="es-AR" w:eastAsia="es-AR"/>
-            </w:rPr>
-          </w:pPr>
-          <w:hyperlink w:anchor="_Toc25654853" w:history="1">
-            <w:r>
-              <w:rPr>
-                <w:rStyle w:val="Hipervnculo"/>
-                <w:noProof/>
-              </w:rPr>
-              <w:t>Criterios para el Lanzamiento</w:t>
-            </w:r>
-            <w:r>
-              <w:rPr>
-                <w:noProof/>
-                <w:webHidden/>
-              </w:rPr>
-              <w:tab/>
-            </w:r>
-            <w:r>
-              <w:rPr>
-                <w:noProof/>
-                <w:webHidden/>
-              </w:rPr>
-              <w:fldChar w:fldCharType="begin"/>
-            </w:r>
-            <w:r>
-              <w:rPr>
-                <w:noProof/>
-                <w:webHidden/>
-              </w:rPr>
-              <w:instrText xml:space="preserve"> PAGEREF _Toc25654853 \h </w:instrText>
-            </w:r>
-            <w:r>
-              <w:rPr>
-                <w:noProof/>
-                <w:webHidden/>
-              </w:rPr>
-            </w:r>
-            <w:r>
-              <w:rPr>
-                <w:noProof/>
-                <w:webHidden/>
-              </w:rPr>
-              <w:fldChar w:fldCharType="separate"/>
-            </w:r>
-            <w:r>
-              <w:rPr>
-                <w:noProof/>
-                <w:webHidden/>
-              </w:rPr>
               <w:t>15</w:t>
-            </w:r>
-            <w:r>
-              <w:rPr>
-                <w:noProof/>
-                <w:webHidden/>
-              </w:rPr>
-              <w:fldChar w:fldCharType="end"/>
-            </w:r>
-          </w:hyperlink>
-        </w:p>
-        <w:p>
-          <w:pPr>
-            <w:pStyle w:val="TDC2"/>
-            <w:rPr>
-              <w:rFonts w:eastAsiaTheme="minorEastAsia"/>
-              <w:i w:val="0"/>
-              <w:iCs w:val="0"/>
-              <w:noProof/>
-              <w:sz w:val="22"/>
-              <w:szCs w:val="22"/>
-              <w:lang w:val="es-AR" w:eastAsia="es-AR"/>
-            </w:rPr>
-          </w:pPr>
-          <w:hyperlink w:anchor="_Toc25654854" w:history="1">
-            <w:r>
-              <w:rPr>
-                <w:rStyle w:val="Hipervnculo"/>
-                <w:noProof/>
-              </w:rPr>
-              <w:t>Criterios de Evaluación</w:t>
-            </w:r>
-            <w:r>
-              <w:rPr>
-                <w:noProof/>
-                <w:webHidden/>
-              </w:rPr>
-              <w:tab/>
-            </w:r>
-            <w:r>
-              <w:rPr>
-                <w:noProof/>
-                <w:webHidden/>
-              </w:rPr>
-              <w:fldChar w:fldCharType="begin"/>
-            </w:r>
-            <w:r>
-              <w:rPr>
-                <w:noProof/>
-                <w:webHidden/>
-              </w:rPr>
-              <w:instrText xml:space="preserve"> PAGEREF _Toc25654854 \h </w:instrText>
-            </w:r>
-            <w:r>
-              <w:rPr>
-                <w:noProof/>
-                <w:webHidden/>
-              </w:rPr>
-            </w:r>
-            <w:r>
-              <w:rPr>
-                <w:noProof/>
-                <w:webHidden/>
-              </w:rPr>
-              <w:fldChar w:fldCharType="separate"/>
-            </w:r>
-            <w:r>
-              <w:rPr>
-                <w:noProof/>
-                <w:webHidden/>
-              </w:rPr>
-              <w:t>15</w:t>
-            </w:r>
-            <w:r>
-              <w:rPr>
-                <w:noProof/>
-                <w:webHidden/>
-              </w:rPr>
-              <w:fldChar w:fldCharType="end"/>
-            </w:r>
-          </w:hyperlink>
-        </w:p>
-        <w:p>
-          <w:pPr>
-            <w:pStyle w:val="TDC2"/>
-            <w:rPr>
-              <w:rFonts w:eastAsiaTheme="minorEastAsia"/>
-              <w:i w:val="0"/>
-              <w:iCs w:val="0"/>
-              <w:noProof/>
-              <w:sz w:val="22"/>
-              <w:szCs w:val="22"/>
-              <w:lang w:val="es-AR" w:eastAsia="es-AR"/>
-            </w:rPr>
-          </w:pPr>
-          <w:hyperlink w:anchor="_Toc25654855" w:history="1">
-            <w:r>
-              <w:rPr>
-                <w:rStyle w:val="Hipervnculo"/>
-                <w:noProof/>
-              </w:rPr>
-              <w:t>Clasificación de los errores</w:t>
-            </w:r>
-            <w:r>
-              <w:rPr>
-                <w:noProof/>
-                <w:webHidden/>
-              </w:rPr>
-              <w:tab/>
-            </w:r>
-            <w:r>
-              <w:rPr>
-                <w:noProof/>
-                <w:webHidden/>
-              </w:rPr>
-              <w:fldChar w:fldCharType="begin"/>
-            </w:r>
-            <w:r>
-              <w:rPr>
-                <w:noProof/>
-                <w:webHidden/>
-              </w:rPr>
-              <w:instrText xml:space="preserve"> PAGEREF _Toc25654855 \h </w:instrText>
-            </w:r>
-            <w:r>
-              <w:rPr>
-                <w:noProof/>
-                <w:webHidden/>
-              </w:rPr>
-            </w:r>
-            <w:r>
-              <w:rPr>
-                <w:noProof/>
-                <w:webHidden/>
-              </w:rPr>
-              <w:fldChar w:fldCharType="separate"/>
-            </w:r>
-            <w:r>
-              <w:rPr>
-                <w:noProof/>
-                <w:webHidden/>
-              </w:rPr>
-              <w:t>15</w:t>
-            </w:r>
-            <w:r>
-              <w:rPr>
-                <w:noProof/>
-                <w:webHidden/>
-              </w:rPr>
-              <w:fldChar w:fldCharType="end"/>
-            </w:r>
-          </w:hyperlink>
-        </w:p>
-        <w:p>
-          <w:pPr>
-            <w:pStyle w:val="TDC2"/>
-            <w:rPr>
-              <w:rFonts w:eastAsiaTheme="minorEastAsia"/>
-              <w:i w:val="0"/>
-              <w:iCs w:val="0"/>
-              <w:noProof/>
-              <w:sz w:val="22"/>
-              <w:szCs w:val="22"/>
-              <w:lang w:val="es-AR" w:eastAsia="es-AR"/>
-            </w:rPr>
-          </w:pPr>
-          <w:hyperlink w:anchor="_Toc25654856" w:history="1">
-            <w:r>
-              <w:rPr>
-                <w:rStyle w:val="Hipervnculo"/>
-                <w:noProof/>
-              </w:rPr>
-              <w:t>Resultados de la prueba</w:t>
-            </w:r>
-            <w:r>
-              <w:rPr>
-                <w:noProof/>
-                <w:webHidden/>
-              </w:rPr>
-              <w:tab/>
-            </w:r>
-            <w:r>
-              <w:rPr>
-                <w:noProof/>
-                <w:webHidden/>
-              </w:rPr>
-              <w:fldChar w:fldCharType="begin"/>
-            </w:r>
-            <w:r>
-              <w:rPr>
-                <w:noProof/>
-                <w:webHidden/>
-              </w:rPr>
-              <w:instrText xml:space="preserve"> PAGEREF _Toc25654856 \h </w:instrText>
-            </w:r>
-            <w:r>
-              <w:rPr>
-                <w:noProof/>
-                <w:webHidden/>
-              </w:rPr>
-            </w:r>
-            <w:r>
-              <w:rPr>
-                <w:noProof/>
-                <w:webHidden/>
-              </w:rPr>
-              <w:fldChar w:fldCharType="separate"/>
-            </w:r>
-            <w:r>
-              <w:rPr>
-                <w:noProof/>
-                <w:webHidden/>
-              </w:rPr>
-              <w:t>15</w:t>
-            </w:r>
-            <w:r>
-              <w:rPr>
-                <w:noProof/>
-                <w:webHidden/>
-              </w:rPr>
-              <w:fldChar w:fldCharType="end"/>
-            </w:r>
-          </w:hyperlink>
-        </w:p>
-        <w:p>
-          <w:pPr>
-            <w:pStyle w:val="TDC2"/>
-            <w:rPr>
-              <w:rFonts w:eastAsiaTheme="minorEastAsia"/>
-              <w:i w:val="0"/>
-              <w:iCs w:val="0"/>
-              <w:noProof/>
-              <w:sz w:val="22"/>
-              <w:szCs w:val="22"/>
-              <w:lang w:val="es-AR" w:eastAsia="es-AR"/>
-            </w:rPr>
-          </w:pPr>
-          <w:hyperlink w:anchor="_Toc25654857" w:history="1">
-            <w:r>
-              <w:rPr>
-                <w:rStyle w:val="Hipervnculo"/>
-                <w:noProof/>
-              </w:rPr>
-              <w:t>Reportes del problema, escalada y resolución</w:t>
-            </w:r>
-            <w:r>
-              <w:rPr>
-                <w:noProof/>
-                <w:webHidden/>
-              </w:rPr>
-              <w:tab/>
-            </w:r>
-            <w:r>
-              <w:rPr>
-                <w:noProof/>
-                <w:webHidden/>
-              </w:rPr>
-              <w:fldChar w:fldCharType="begin"/>
-            </w:r>
-            <w:r>
-              <w:rPr>
-                <w:noProof/>
-                <w:webHidden/>
-              </w:rPr>
-              <w:instrText xml:space="preserve"> PAGEREF _Toc25654857 \h </w:instrText>
-            </w:r>
-            <w:r>
-              <w:rPr>
-                <w:noProof/>
-                <w:webHidden/>
-              </w:rPr>
-            </w:r>
-            <w:r>
-              <w:rPr>
-                <w:noProof/>
-                <w:webHidden/>
-              </w:rPr>
-              <w:fldChar w:fldCharType="separate"/>
-            </w:r>
-            <w:r>
-              <w:rPr>
-                <w:noProof/>
-                <w:webHidden/>
-              </w:rPr>
-              <w:t>15</w:t>
-            </w:r>
-            <w:r>
-              <w:rPr>
-                <w:noProof/>
-                <w:webHidden/>
-              </w:rPr>
-              <w:fldChar w:fldCharType="end"/>
-            </w:r>
-          </w:hyperlink>
-        </w:p>
-        <w:p>
-          <w:pPr>
-            <w:pStyle w:val="TDC1"/>
-            <w:rPr>
-              <w:rFonts w:eastAsiaTheme="minorEastAsia"/>
-              <w:b w:val="0"/>
-              <w:bCs w:val="0"/>
-              <w:noProof/>
-              <w:sz w:val="22"/>
-              <w:szCs w:val="22"/>
-              <w:lang w:val="es-AR" w:eastAsia="es-AR"/>
-            </w:rPr>
-          </w:pPr>
-          <w:hyperlink w:anchor="_Toc25654858" w:history="1">
-            <w:r>
-              <w:rPr>
-                <w:rStyle w:val="Hipervnculo"/>
-                <w:noProof/>
-              </w:rPr>
-              <w:t>Riesgos</w:t>
-            </w:r>
-            <w:r>
-              <w:rPr>
-                <w:noProof/>
-                <w:webHidden/>
-              </w:rPr>
-              <w:tab/>
-            </w:r>
-            <w:r>
-              <w:rPr>
-                <w:noProof/>
-                <w:webHidden/>
-              </w:rPr>
-              <w:fldChar w:fldCharType="begin"/>
-            </w:r>
-            <w:r>
-              <w:rPr>
-                <w:noProof/>
-                <w:webHidden/>
-              </w:rPr>
-              <w:instrText xml:space="preserve"> PAGEREF _Toc25654858 \h </w:instrText>
-            </w:r>
-            <w:r>
-              <w:rPr>
-                <w:noProof/>
-                <w:webHidden/>
-              </w:rPr>
-            </w:r>
-            <w:r>
-              <w:rPr>
-                <w:noProof/>
-                <w:webHidden/>
-              </w:rPr>
-              <w:fldChar w:fldCharType="separate"/>
-            </w:r>
-            <w:r>
-              <w:rPr>
-                <w:noProof/>
-                <w:webHidden/>
-              </w:rPr>
-              <w:t>16</w:t>
-            </w:r>
-            <w:r>
-              <w:rPr>
-                <w:noProof/>
-                <w:webHidden/>
-              </w:rPr>
-              <w:fldChar w:fldCharType="end"/>
-            </w:r>
-          </w:hyperlink>
-        </w:p>
-        <w:p>
-          <w:pPr>
-            <w:pStyle w:val="TDC1"/>
-            <w:rPr>
-              <w:rFonts w:eastAsiaTheme="minorEastAsia"/>
-              <w:b w:val="0"/>
-              <w:bCs w:val="0"/>
-              <w:noProof/>
-              <w:sz w:val="22"/>
-              <w:szCs w:val="22"/>
-              <w:lang w:val="es-AR" w:eastAsia="es-AR"/>
-            </w:rPr>
-          </w:pPr>
-          <w:hyperlink w:anchor="_Toc25654859" w:history="1">
-            <w:r>
-              <w:rPr>
-                <w:rStyle w:val="Hipervnculo"/>
-                <w:noProof/>
-              </w:rPr>
-              <w:t>Reportes de Problemas y Resolución</w:t>
-            </w:r>
-            <w:r>
-              <w:rPr>
-                <w:noProof/>
-                <w:webHidden/>
-              </w:rPr>
-              <w:tab/>
-            </w:r>
-            <w:r>
-              <w:rPr>
-                <w:noProof/>
-                <w:webHidden/>
-              </w:rPr>
-              <w:fldChar w:fldCharType="begin"/>
-            </w:r>
-            <w:r>
-              <w:rPr>
-                <w:noProof/>
-                <w:webHidden/>
-              </w:rPr>
-              <w:instrText xml:space="preserve"> PAGEREF _Toc25654859 \h </w:instrText>
-            </w:r>
-            <w:r>
-              <w:rPr>
-                <w:noProof/>
-                <w:webHidden/>
-              </w:rPr>
-            </w:r>
-            <w:r>
-              <w:rPr>
-                <w:noProof/>
-                <w:webHidden/>
-              </w:rPr>
-              <w:fldChar w:fldCharType="separate"/>
-            </w:r>
-            <w:r>
-              <w:rPr>
-                <w:noProof/>
-                <w:webHidden/>
-              </w:rPr>
-              <w:t>16</w:t>
-            </w:r>
-            <w:r>
-              <w:rPr>
-                <w:noProof/>
-                <w:webHidden/>
-              </w:rPr>
-              <w:fldChar w:fldCharType="end"/>
-            </w:r>
-          </w:hyperlink>
-        </w:p>
-        <w:p>
-          <w:pPr>
-            <w:pStyle w:val="TDC1"/>
-            <w:rPr>
-              <w:rFonts w:eastAsiaTheme="minorEastAsia"/>
-              <w:b w:val="0"/>
-              <w:bCs w:val="0"/>
-              <w:noProof/>
-              <w:sz w:val="22"/>
-              <w:szCs w:val="22"/>
-              <w:lang w:val="es-AR" w:eastAsia="es-AR"/>
-            </w:rPr>
-          </w:pPr>
-          <w:hyperlink w:anchor="_Toc25654860" w:history="1">
-            <w:r>
-              <w:rPr>
-                <w:rStyle w:val="Hipervnculo"/>
-                <w:noProof/>
-              </w:rPr>
-              <w:t>Responsabilidades, Personal y Necesidades de Capacitación</w:t>
-            </w:r>
-            <w:r>
-              <w:rPr>
-                <w:noProof/>
-                <w:webHidden/>
-              </w:rPr>
-              <w:tab/>
-            </w:r>
-            <w:r>
-              <w:rPr>
-                <w:noProof/>
-                <w:webHidden/>
-              </w:rPr>
-              <w:fldChar w:fldCharType="begin"/>
-            </w:r>
-            <w:r>
-              <w:rPr>
-                <w:noProof/>
-                <w:webHidden/>
-              </w:rPr>
-              <w:instrText xml:space="preserve"> PAGEREF _Toc25654860 \h </w:instrText>
-            </w:r>
-            <w:r>
-              <w:rPr>
-                <w:noProof/>
-                <w:webHidden/>
-              </w:rPr>
-            </w:r>
-            <w:r>
-              <w:rPr>
-                <w:noProof/>
-                <w:webHidden/>
-              </w:rPr>
-              <w:fldChar w:fldCharType="separate"/>
-            </w:r>
-            <w:r>
-              <w:rPr>
-                <w:noProof/>
-                <w:webHidden/>
-              </w:rPr>
-              <w:t>16</w:t>
-            </w:r>
-            <w:r>
-              <w:rPr>
-                <w:noProof/>
-                <w:webHidden/>
-              </w:rPr>
-              <w:fldChar w:fldCharType="end"/>
-            </w:r>
-          </w:hyperlink>
-        </w:p>
-        <w:p>
-          <w:pPr>
-            <w:pStyle w:val="TDC2"/>
-            <w:rPr>
-              <w:rFonts w:eastAsiaTheme="minorEastAsia"/>
-              <w:i w:val="0"/>
-              <w:iCs w:val="0"/>
-              <w:noProof/>
-              <w:sz w:val="22"/>
-              <w:szCs w:val="22"/>
-              <w:lang w:val="es-AR" w:eastAsia="es-AR"/>
-            </w:rPr>
-          </w:pPr>
-          <w:hyperlink w:anchor="_Toc25654861" w:history="1">
-            <w:r>
-              <w:rPr>
-                <w:rStyle w:val="Hipervnculo"/>
-                <w:noProof/>
-              </w:rPr>
-              <w:t>Personal y Roles Necesarios</w:t>
-            </w:r>
-            <w:r>
-              <w:rPr>
-                <w:noProof/>
-                <w:webHidden/>
-              </w:rPr>
-              <w:tab/>
-            </w:r>
-            <w:r>
-              <w:rPr>
-                <w:noProof/>
-                <w:webHidden/>
-              </w:rPr>
-              <w:fldChar w:fldCharType="begin"/>
-            </w:r>
-            <w:r>
-              <w:rPr>
-                <w:noProof/>
-                <w:webHidden/>
-              </w:rPr>
-              <w:instrText xml:space="preserve"> PAGEREF _Toc25654861 \h </w:instrText>
-            </w:r>
-            <w:r>
-              <w:rPr>
-                <w:noProof/>
-                <w:webHidden/>
-              </w:rPr>
-            </w:r>
-            <w:r>
-              <w:rPr>
-                <w:noProof/>
-                <w:webHidden/>
-              </w:rPr>
-              <w:fldChar w:fldCharType="separate"/>
-            </w:r>
-            <w:r>
-              <w:rPr>
-                <w:noProof/>
-                <w:webHidden/>
-              </w:rPr>
-              <w:t>16</w:t>
             </w:r>
             <w:r>
               <w:rPr>
@@ -2611,7 +2539,6 @@
             </w:tabs>
           </w:pPr>
           <w:r>
-            <w:lastRenderedPageBreak/>
             <w:fldChar w:fldCharType="end"/>
           </w:r>
         </w:p>
@@ -2656,8 +2583,8 @@
         </w:rPr>
       </w:pPr>
       <w:bookmarkStart w:id="0" w:name="_Toc499347678"/>
-      <w:bookmarkStart w:id="1" w:name="_Toc25654833"/>
-      <w:bookmarkStart w:id="2" w:name="_Toc165473662"/>
+      <w:bookmarkStart w:id="1" w:name="_Toc165473662"/>
+      <w:bookmarkStart w:id="2" w:name="_Toc37258866"/>
       <w:r>
         <w:rPr>
           <w:rFonts w:eastAsia="Times New Roman"/>
@@ -2665,20 +2592,14 @@
         <w:t>Introducción.</w:t>
       </w:r>
       <w:bookmarkEnd w:id="0"/>
-      <w:bookmarkEnd w:id="1"/>
+      <w:bookmarkEnd w:id="2"/>
     </w:p>
     <w:p>
       <w:pPr>
         <w:pStyle w:val="PSI-Normal"/>
       </w:pPr>
       <w:r>
-        <w:t>La aplicación móvil VASPA permitirá a los miembros de la comunidad universitaria contar con un fácil acceso a los programas de las asignaturas</w:t>
-      </w:r>
-      <w:r>
-        <w:t>, como así también a los planes</w:t>
-      </w:r>
-      <w:r>
-        <w:t xml:space="preserve"> de todas las carreras de la UNPA - UARG.</w:t>
+        <w:t>La aplicación móvil VASPA permitirá a los miembros de la comunidad universitaria contar con un fácil acceso a los programas de las asignaturas de todas las carreras de la UNPA - UARG.</w:t>
       </w:r>
     </w:p>
     <w:p>
@@ -2689,10 +2610,13 @@
         <w:t>Este acceso les permitirá poder visualizar y/o descargar cada uno de los programas de las asignaturas</w:t>
       </w:r>
       <w:r>
-        <w:t xml:space="preserve"> y planes de las carreras</w:t>
-      </w:r>
-      <w:r>
-        <w:t xml:space="preserve"> que desee, como así también podrá notificar a los empleados de Secretaría Académica ante la no disponibilidad de los mismos.</w:t>
+        <w:t xml:space="preserve"> </w:t>
+      </w:r>
+      <w:r>
+        <w:t>que desee</w:t>
+      </w:r>
+      <w:r>
+        <w:t xml:space="preserve">. </w:t>
       </w:r>
     </w:p>
     <w:p>
@@ -2700,72 +2624,81 @@
         <w:pStyle w:val="PSI-Normal"/>
       </w:pPr>
       <w:r>
-        <w:t xml:space="preserve">Además, entre otras funcionalidades, </w:t>
-      </w:r>
-      <w:r>
-        <w:t xml:space="preserve">cabe destacar que </w:t>
-      </w:r>
-      <w:r>
-        <w:t>podrá seleccionar una o varias carreras a las cuales se podrá realizar una suscripción y recibir notificaciones cuando se cargue un nuevo programa</w:t>
-      </w:r>
-      <w:r>
-        <w:t xml:space="preserve"> / plan</w:t>
-      </w:r>
-      <w:r>
-        <w:t xml:space="preserve"> o bien</w:t>
-      </w:r>
-      <w:r>
-        <w:t xml:space="preserve">, </w:t>
-      </w:r>
-      <w:r>
-        <w:t xml:space="preserve">si se </w:t>
-      </w:r>
-      <w:r>
-        <w:t>ha solicitado la carga de un programa</w:t>
-      </w:r>
-      <w:r>
-        <w:t xml:space="preserve"> / plan</w:t>
-      </w:r>
-      <w:r>
-        <w:t xml:space="preserve"> faltante, </w:t>
-      </w:r>
-      <w:r>
-        <w:t>podrá recibir una notifica</w:t>
-      </w:r>
-      <w:r>
-        <w:t>ción</w:t>
-      </w:r>
-      <w:r>
-        <w:t xml:space="preserve"> de que ya se</w:t>
+        <w:t>En la presente prueba, se revi</w:t>
+      </w:r>
+      <w:r>
+        <w:t>sará que la aplicación</w:t>
+      </w:r>
+      <w:r>
+        <w:t xml:space="preserve"> cumpla con los requisitos expedidos por el cliente, además de que cada elemento de software cumpla con su función (cajas de texto, botones, etc.).</w:t>
+      </w:r>
+    </w:p>
+    <w:p>
+      <w:pPr>
+        <w:pStyle w:val="PSI-Normal"/>
+      </w:pPr>
+      <w:r>
+        <w:t xml:space="preserve">Tras ejecutar estas pruebas, si se encontrara alguna falla, se regresaría a la etapa de desarrollo donde se corregirían los errores para asegurar la máxima calidad del producto. </w:t>
+      </w:r>
+    </w:p>
+    <w:p>
+      <w:pPr>
+        <w:pStyle w:val="PSI-Comentario"/>
+      </w:pPr>
+    </w:p>
+    <w:p>
+      <w:pPr>
+        <w:pStyle w:val="PSI-Comentario"/>
+      </w:pPr>
+      <w:r>
+        <w:t>La aplicación móvil VASPA permitirá a los miembros de la comunidad universitaria contar con un fácil acceso a los programas de las asignaturas, como así también a los planes de todas las carreras de la UNPA - UARG.</w:t>
+      </w:r>
+    </w:p>
+    <w:p>
+      <w:pPr>
+        <w:pStyle w:val="PSI-Comentario"/>
+      </w:pPr>
+      <w:r>
+        <w:t>Este acceso les permitirá poder visualizar y/o descargar cada uno de los programas de las asignaturas y planes de las carreras que desee</w:t>
+      </w:r>
+      <w:r>
+        <w:t xml:space="preserve">. </w:t>
+      </w:r>
+    </w:p>
+    <w:p>
+      <w:pPr>
+        <w:pStyle w:val="PSI-Comentario"/>
+      </w:pPr>
+      <w:r>
+        <w:t>Además, entre otras funcionalidades, cabe destacar que podrá seleccionar una o varias carreras a las cuales se podrá realizar una suscripción y recibir notificaciones cuando se cargue un nuevo programa / plan</w:t>
+      </w:r>
+      <w:r>
+        <w:t>.</w:t>
       </w:r>
       <w:r>
         <w:t xml:space="preserve"> </w:t>
       </w:r>
-      <w:r>
-        <w:t>encuentra cargado</w:t>
-      </w:r>
-      <w:r>
-        <w:t xml:space="preserve"> en el sistema.</w:t>
-      </w:r>
-      <w:r>
-        <w:t xml:space="preserve"> </w:t>
-      </w:r>
-    </w:p>
-    <w:p>
-      <w:pPr>
-        <w:pStyle w:val="PSI-Normal"/>
-      </w:pPr>
-      <w:r>
-        <w:t>En la presente prueba, se revisará que el sistema cumpla con los requisitos expedidos por el cliente, además de que cada elemento de software cumpla con su función (cajas de texto, botones, etc.).</w:t>
-      </w:r>
-    </w:p>
-    <w:p>
-      <w:pPr>
-        <w:pStyle w:val="PSI-Normal"/>
+    </w:p>
+    <w:p>
+      <w:pPr>
+        <w:pStyle w:val="PSI-Comentario"/>
+      </w:pPr>
+      <w:r>
+        <w:t>En la presente prueba, se revisará que la aplicación cumpla con los requisitos expedidos por el cliente, además de que cada elemento de software cumpla con su función (cajas de texto, botones, etc.).</w:t>
+      </w:r>
+    </w:p>
+    <w:p>
+      <w:pPr>
+        <w:pStyle w:val="PSI-Comentario"/>
       </w:pPr>
       <w:r>
         <w:t xml:space="preserve">Tras ejecutar estas pruebas, si se encontrara alguna falla, se regresaría a la etapa de desarrollo donde se corregirían los errores para asegurar la máxima calidad del producto. </w:t>
       </w:r>
+    </w:p>
+    <w:p>
+      <w:pPr>
+        <w:pStyle w:val="PSI-Comentario"/>
+      </w:pPr>
     </w:p>
     <w:p>
       <w:pPr>
@@ -2780,7 +2713,7 @@
         </w:rPr>
       </w:pPr>
       <w:bookmarkStart w:id="3" w:name="_Toc499347679"/>
-      <w:bookmarkStart w:id="4" w:name="_Toc25654834"/>
+      <w:bookmarkStart w:id="4" w:name="_Toc37258867"/>
       <w:r>
         <w:rPr>
           <w:rFonts w:eastAsia="Times New Roman"/>
@@ -2814,6 +2747,7 @@
     </w:p>
     <w:p>
       <w:r>
+        <w:lastRenderedPageBreak/>
         <w:t xml:space="preserve">Entonces, se </w:t>
       </w:r>
       <w:r>
@@ -2826,32 +2760,178 @@
         <w:t>a. Por ejemplo, que los botones realicen la acción deseada. Y, además, se harán pruebas específicas en cuanto la entrada de datos en determinados casos de uso.</w:t>
       </w:r>
     </w:p>
-    <w:p/>
+    <w:p>
+      <w:pPr>
+        <w:pStyle w:val="PSI-Comentario"/>
+      </w:pPr>
+    </w:p>
+    <w:p>
+      <w:pPr>
+        <w:pStyle w:val="PSI-Comentario"/>
+      </w:pPr>
+    </w:p>
     <w:p>
       <w:pPr>
         <w:pStyle w:val="PSI-Ttulo1"/>
+      </w:pPr>
+      <w:bookmarkStart w:id="5" w:name="_Toc37258868"/>
+      <w:r>
+        <w:t>Antecedentes y Propósito</w:t>
+      </w:r>
+      <w:bookmarkEnd w:id="1"/>
+      <w:bookmarkEnd w:id="5"/>
+      <w:r>
+        <w:t xml:space="preserve"> </w:t>
+      </w:r>
+    </w:p>
+    <w:p>
+      <w:pPr>
+        <w:pStyle w:val="PSI-Ttulo2"/>
+      </w:pPr>
+      <w:bookmarkStart w:id="6" w:name="_Toc165473663"/>
+      <w:bookmarkStart w:id="7" w:name="_Toc37258869"/>
+      <w:r>
+        <w:t>Antecedentes</w:t>
+      </w:r>
+      <w:bookmarkEnd w:id="6"/>
+      <w:bookmarkEnd w:id="7"/>
+      <w:r>
+        <w:t xml:space="preserve"> </w:t>
+      </w:r>
+    </w:p>
+    <w:p>
+      <w:pPr>
+        <w:pStyle w:val="PSI-Normal"/>
+      </w:pPr>
+      <w:r>
+        <w:t>En este caso no hay antecedentes ya que, por ahora, no se han realizado pruebas.</w:t>
+      </w:r>
+    </w:p>
+    <w:p>
+      <w:pPr>
+        <w:pStyle w:val="PSI-Normal"/>
+      </w:pPr>
+      <w:r>
+        <w:t xml:space="preserve">En </w:t>
+      </w:r>
+      <w:r>
+        <w:t xml:space="preserve">las </w:t>
+      </w:r>
+      <w:r>
+        <w:t>próximas iteraciones esta sección</w:t>
+      </w:r>
+      <w:r>
+        <w:t xml:space="preserve"> deberá contener las “lecciones aprendidas”.</w:t>
+      </w:r>
+    </w:p>
+    <w:p>
+      <w:pPr>
+        <w:pStyle w:val="PSI-Normal"/>
+      </w:pPr>
+    </w:p>
+    <w:p>
+      <w:pPr>
+        <w:pStyle w:val="PSI-Ttulo2"/>
+      </w:pPr>
+      <w:bookmarkStart w:id="8" w:name="_Toc165473664"/>
+      <w:bookmarkStart w:id="9" w:name="_Toc37258870"/>
+      <w:r>
+        <w:t>Propósito de la Evaluación</w:t>
+      </w:r>
+      <w:bookmarkEnd w:id="8"/>
+      <w:bookmarkEnd w:id="9"/>
+    </w:p>
+    <w:p>
+      <w:pPr>
+        <w:pStyle w:val="PSI-Normal"/>
+      </w:pPr>
+      <w:r>
+        <w:t>La “Calidad de un producto” hace referencia a que el producto salga con el más alto porcentaje de efectividad. La idea principal es hacer un producto con mucha calidad y esto se realiza teniendo en cuenta la calidad como objetivo a cada momento y realizando las actividades necesar</w:t>
+      </w:r>
+      <w:r>
+        <w:t>ias para que esto se logre. El</w:t>
+      </w:r>
+      <w:r>
+        <w:t xml:space="preserve"> plan de pruebas es necesario para el asegura</w:t>
+      </w:r>
+      <w:r>
+        <w:t>miento de la calidad de la aplicación móvil</w:t>
+      </w:r>
+      <w:r>
+        <w:t>. Con este plan se seleccionan y se coordinan las actividades para asegurar la calidad del software durante el ciclo de vida del proyecto y aún después al ser entregado al cliente. Los objetivos que se pretenden alcanzar con la aplic</w:t>
+      </w:r>
+      <w:r>
+        <w:t>ación del plan de pruebas son lo</w:t>
+      </w:r>
+      <w:r>
+        <w:t>s siguientes:</w:t>
+      </w:r>
+    </w:p>
+    <w:p>
+      <w:pPr>
+        <w:pStyle w:val="PSI-Normal"/>
+      </w:pPr>
+      <w:r>
+        <w:t>Encontrar la mayor cantidad de errores posible. Ya sea en funcionalidades específicas, el funcionamiento de botones y en errores ortográficos o caracteres e</w:t>
+      </w:r>
+      <w:r>
+        <w:t>speciales en la parte visual de la aplicación</w:t>
+      </w:r>
+      <w:r>
+        <w:t>.</w:t>
+      </w:r>
+    </w:p>
+    <w:p>
+      <w:pPr>
+        <w:pStyle w:val="PSI-Normal"/>
+      </w:pPr>
+      <w:r>
+        <w:t>Supervisar si se cumple con lo detallado en las etapas de análisis y diseño.</w:t>
+      </w:r>
+    </w:p>
+    <w:p>
+      <w:pPr>
+        <w:pStyle w:val="PSI-Normal"/>
+      </w:pPr>
+      <w:r>
+        <w:t>Encontrar los problemas más importantes y determinar los riesgos en cuanto a la calidad del producto.</w:t>
+      </w:r>
+    </w:p>
+    <w:p>
+      <w:pPr>
+        <w:pStyle w:val="PSI-Normal"/>
+      </w:pPr>
+      <w:r>
+        <w:t>Documentar errores encontrados para luego ser corregidos cuando se regrese a la etapa del desarrollo.</w:t>
+      </w:r>
+      <w:r>
+        <w:br/>
+      </w:r>
+    </w:p>
+    <w:p>
+      <w:pPr>
+        <w:pStyle w:val="PSI-Ttulo3"/>
         <w:rPr>
-          <w:rFonts w:eastAsia="Times New Roman"/>
+          <w:lang w:val="es-ES_tradnl"/>
         </w:rPr>
       </w:pPr>
-      <w:bookmarkStart w:id="5" w:name="_Toc499347680"/>
-      <w:bookmarkStart w:id="6" w:name="_Toc25654835"/>
+      <w:bookmarkStart w:id="10" w:name="_Toc165473665"/>
+      <w:bookmarkStart w:id="11" w:name="_Toc37258871"/>
       <w:r>
         <w:rPr>
-          <w:rFonts w:eastAsia="Times New Roman"/>
-          <w:highlight w:val="yellow"/>
+          <w:lang w:val="es-ES_tradnl"/>
         </w:rPr>
-        <w:t>Consideraciones sobre el plan de pruebas.</w:t>
-      </w:r>
-      <w:bookmarkEnd w:id="5"/>
-      <w:bookmarkEnd w:id="6"/>
+        <w:t>Motivadores de la prueba</w:t>
+      </w:r>
+      <w:bookmarkEnd w:id="10"/>
+      <w:bookmarkEnd w:id="11"/>
     </w:p>
     <w:p>
       <w:pPr>
         <w:pStyle w:val="PSI-Normal"/>
       </w:pPr>
       <w:r>
-        <w:t>En este apartado, se detallará el orden que debería ser seguido al ejecutar las pruebas. Dicho orden deberá respetarse mayoritariamente por cuestiones ligadas a la Base de Datos. Al haber varias dependencias entre tablas, algunas funcionalidades no podrán probarse hasta que no haya datos en algunas de sus tablas relacionadas.</w:t>
+        <w:t xml:space="preserve">Los principales elementos que crearon la necesidad de realizar este plan de pruebas se enlistan a continuación: </w:t>
       </w:r>
     </w:p>
     <w:p>
@@ -2859,8 +2939,48 @@
         <w:pStyle w:val="PSI-Normal"/>
       </w:pPr>
       <w:r>
+        <w:t>Que los botones realizará</w:t>
+      </w:r>
+      <w:r>
+        <w:t>n las acciones para los que estaban diseñados</w:t>
+      </w:r>
+      <w:r>
+        <w:t>.</w:t>
+      </w:r>
+    </w:p>
+    <w:p>
+      <w:pPr>
+        <w:pStyle w:val="PSI-Normal"/>
+      </w:pPr>
+      <w:r>
+        <w:t>Q</w:t>
+      </w:r>
+      <w:r>
+        <w:t>ue l</w:t>
+      </w:r>
+      <w:r>
+        <w:t>a parte visual de la aplicación</w:t>
+      </w:r>
+      <w:r>
+        <w:t xml:space="preserve"> </w:t>
+      </w:r>
+      <w:r>
+        <w:t>tuviera buena ortografía</w:t>
+      </w:r>
+      <w:r>
+        <w:t>.</w:t>
+      </w:r>
+    </w:p>
+    <w:p>
+      <w:pPr>
+        <w:pStyle w:val="PSI-Normal"/>
+      </w:pPr>
+      <w:r>
         <w:lastRenderedPageBreak/>
-        <w:t>Por ejemplo, no podrán insertarse asignaturas en el sistema hasta o tener cargado el profesor responsable de ella.</w:t>
+        <w:t>Requerimientos funcionales</w:t>
+      </w:r>
+      <w:r>
+        <w:t>.</w:t>
       </w:r>
     </w:p>
     <w:p>
@@ -2868,88 +2988,15 @@
         <w:pStyle w:val="PSI-Normal"/>
       </w:pPr>
       <w:r>
-        <w:t xml:space="preserve">En base a lo mencionado anteriormente, se harán las pruebas de las operaciones </w:t>
-      </w:r>
-      <w:r>
-        <w:t xml:space="preserve">CRUD </w:t>
-      </w:r>
-      <w:r>
-        <w:rPr>
-          <w:rStyle w:val="Refdenotaalpie"/>
-        </w:rPr>
-        <w:footnoteReference w:id="1"/>
-      </w:r>
-      <w:r>
-        <w:t>sobre la Base de Datos respetando el siguiente orden:</w:t>
+        <w:t>Requerimientos no funcionales</w:t>
+      </w:r>
+      <w:r>
+        <w:t>.</w:t>
       </w:r>
     </w:p>
     <w:p>
       <w:pPr>
         <w:pStyle w:val="PSI-Normal"/>
-      </w:pPr>
-      <w:r>
-        <w:t>Departamento.</w:t>
-      </w:r>
-    </w:p>
-    <w:p>
-      <w:pPr>
-        <w:pStyle w:val="PSI-Normal"/>
-      </w:pPr>
-      <w:r>
-        <w:t>Profesor.</w:t>
-      </w:r>
-    </w:p>
-    <w:p>
-      <w:pPr>
-        <w:pStyle w:val="PSI-Normal"/>
-      </w:pPr>
-      <w:r>
-        <w:t>Carrera.</w:t>
-      </w:r>
-    </w:p>
-    <w:p>
-      <w:pPr>
-        <w:pStyle w:val="PSI-Normal"/>
-      </w:pPr>
-      <w:r>
-        <w:t>Plan.</w:t>
-      </w:r>
-    </w:p>
-    <w:p>
-      <w:pPr>
-        <w:pStyle w:val="PSI-Normal"/>
-      </w:pPr>
-      <w:r>
-        <w:t>Asignatura.</w:t>
-      </w:r>
-    </w:p>
-    <w:p>
-      <w:pPr>
-        <w:pStyle w:val="PSI-Normal"/>
-      </w:pPr>
-      <w:r>
-        <w:t>Programa.</w:t>
-      </w:r>
-    </w:p>
-    <w:p>
-      <w:pPr>
-        <w:pStyle w:val="PSI-Normal"/>
-      </w:pPr>
-      <w:r>
-        <w:t>Elementos de bibliografía.</w:t>
-      </w:r>
-    </w:p>
-    <w:p>
-      <w:pPr>
-        <w:pStyle w:val="PSI-Comentario"/>
-      </w:pPr>
-      <w:r>
-        <w:br/>
-      </w:r>
-    </w:p>
-    <w:p>
-      <w:pPr>
-        <w:pStyle w:val="PSI-Ttulo1"/>
       </w:pPr>
     </w:p>
     <w:p>
@@ -2964,267 +3011,18 @@
           <w:lang w:val="es-AR"/>
         </w:rPr>
       </w:pPr>
-      <w:r>
-        <w:br w:type="page"/>
-      </w:r>
+      <w:bookmarkStart w:id="12" w:name="_Toc165473666"/>
     </w:p>
     <w:p>
       <w:pPr>
         <w:pStyle w:val="PSI-Ttulo1"/>
       </w:pPr>
-      <w:bookmarkStart w:id="7" w:name="_Toc25654836"/>
-      <w:r>
-        <w:lastRenderedPageBreak/>
-        <w:t>Antecedentes y Propósito</w:t>
-      </w:r>
-      <w:bookmarkEnd w:id="2"/>
-      <w:bookmarkEnd w:id="7"/>
-      <w:r>
-        <w:t xml:space="preserve"> </w:t>
-      </w:r>
-    </w:p>
-    <w:p>
-      <w:pPr>
-        <w:pStyle w:val="PSI-Ttulo2"/>
-      </w:pPr>
-      <w:bookmarkStart w:id="8" w:name="_Toc165473663"/>
-      <w:bookmarkStart w:id="9" w:name="_Toc25654837"/>
-      <w:r>
-        <w:t>Antecedentes</w:t>
-      </w:r>
-      <w:bookmarkEnd w:id="8"/>
-      <w:bookmarkEnd w:id="9"/>
-      <w:r>
-        <w:t xml:space="preserve"> </w:t>
-      </w:r>
-    </w:p>
-    <w:p>
-      <w:pPr>
-        <w:pStyle w:val="PSI-Normal"/>
-      </w:pPr>
-      <w:r>
-        <w:t>En este caso no hay antecedentes ya que, por ahora, no se han realizado pruebas.</w:t>
-      </w:r>
-    </w:p>
-    <w:p>
-      <w:pPr>
-        <w:pStyle w:val="PSI-Normal"/>
-      </w:pPr>
-      <w:r>
-        <w:t xml:space="preserve">En </w:t>
-      </w:r>
-      <w:r>
-        <w:t xml:space="preserve">las </w:t>
-      </w:r>
-      <w:r>
-        <w:t>próximas iteraciones esta sección</w:t>
-      </w:r>
-      <w:r>
-        <w:t xml:space="preserve"> deberá contener las “lecciones aprendidas”.</w:t>
-      </w:r>
-    </w:p>
-    <w:p>
-      <w:pPr>
-        <w:pStyle w:val="PSI-Normal"/>
-      </w:pPr>
-    </w:p>
-    <w:p>
-      <w:pPr>
-        <w:pStyle w:val="PSI-Ttulo2"/>
-      </w:pPr>
-      <w:bookmarkStart w:id="10" w:name="_Toc165473664"/>
-      <w:bookmarkStart w:id="11" w:name="_Toc25654838"/>
-      <w:r>
-        <w:t>Propósito de la Evaluación</w:t>
-      </w:r>
-      <w:bookmarkEnd w:id="10"/>
-      <w:bookmarkEnd w:id="11"/>
-    </w:p>
-    <w:p>
-      <w:pPr>
-        <w:pStyle w:val="PSI-Normal"/>
-      </w:pPr>
-      <w:r>
-        <w:t>La “Calidad de un producto” hace referencia a que el producto salga con el más alto porcentaje de efectividad. La idea principal es hacer un producto con mucha calidad y esto se realiza teniendo en cuenta la calidad como objetivo a cada momento y realizando las actividades necesar</w:t>
-      </w:r>
-      <w:r>
-        <w:t>ias para que esto se logre. El</w:t>
-      </w:r>
-      <w:r>
-        <w:t xml:space="preserve"> plan de pruebas es necesario para el asegura</w:t>
-      </w:r>
-      <w:r>
-        <w:t>miento de la calidad de la aplicación móvil</w:t>
-      </w:r>
-      <w:r>
-        <w:t>. Con este plan se seleccionan y se coordinan las actividades para asegurar la calidad del software durante el ciclo de vida del proyecto y aún después al ser entregado al cliente. Los objetivos que se pretenden alcanzar con la aplic</w:t>
-      </w:r>
-      <w:r>
-        <w:t>ación del plan de pruebas son lo</w:t>
-      </w:r>
-      <w:r>
-        <w:t>s siguientes:</w:t>
-      </w:r>
-    </w:p>
-    <w:p>
-      <w:pPr>
-        <w:pStyle w:val="PSI-Normal"/>
-      </w:pPr>
-      <w:r>
-        <w:t>Encontrar la mayor cantidad de errores posible. Ya sea en funcionalidades específicas, el funcionamiento de botones y en errores ortográficos o caracteres e</w:t>
-      </w:r>
-      <w:r>
-        <w:t>speciales en la parte visual de la aplicación</w:t>
-      </w:r>
-      <w:r>
-        <w:t>.</w:t>
-      </w:r>
-    </w:p>
-    <w:p>
-      <w:pPr>
-        <w:pStyle w:val="PSI-Normal"/>
-      </w:pPr>
-      <w:r>
-        <w:t>Supervisar si se cumple con lo detallado en las etapas de análisis y diseño.</w:t>
-      </w:r>
-    </w:p>
-    <w:p>
-      <w:pPr>
-        <w:pStyle w:val="PSI-Normal"/>
-      </w:pPr>
-      <w:r>
-        <w:t>Encontrar los problemas más importantes y determinar los riesgos en cuanto a la calidad del producto.</w:t>
-      </w:r>
-    </w:p>
-    <w:p>
-      <w:pPr>
-        <w:pStyle w:val="PSI-Normal"/>
-      </w:pPr>
-      <w:r>
-        <w:t>Documentar errores encontrados para luego ser corregidos cuando se regrese a la etapa del desarrollo.</w:t>
-      </w:r>
-      <w:r>
-        <w:br/>
-      </w:r>
-    </w:p>
-    <w:p>
-      <w:pPr>
-        <w:pStyle w:val="PSI-Ttulo3"/>
-        <w:rPr>
-          <w:lang w:val="es-ES_tradnl"/>
-        </w:rPr>
-      </w:pPr>
-      <w:bookmarkStart w:id="12" w:name="_Toc165473665"/>
-      <w:bookmarkStart w:id="13" w:name="_Toc25654839"/>
-      <w:r>
-        <w:rPr>
-          <w:lang w:val="es-ES_tradnl"/>
-        </w:rPr>
-        <w:t>Motivadores de la prueba</w:t>
+      <w:bookmarkStart w:id="13" w:name="_Toc37258872"/>
+      <w:r>
+        <w:t>Objetos a ser Evaluados</w:t>
       </w:r>
       <w:bookmarkEnd w:id="12"/>
       <w:bookmarkEnd w:id="13"/>
-    </w:p>
-    <w:p>
-      <w:pPr>
-        <w:pStyle w:val="PSI-Normal"/>
-      </w:pPr>
-      <w:r>
-        <w:t xml:space="preserve">Los principales elementos que crearon la necesidad de realizar este plan de pruebas se enlistan a continuación: </w:t>
-      </w:r>
-    </w:p>
-    <w:p>
-      <w:pPr>
-        <w:pStyle w:val="PSI-Normal"/>
-      </w:pPr>
-      <w:r>
-        <w:t>Que los botones realizará</w:t>
-      </w:r>
-      <w:r>
-        <w:t>n las acciones para los que estaban diseñados</w:t>
-      </w:r>
-      <w:r>
-        <w:t>.</w:t>
-      </w:r>
-    </w:p>
-    <w:p>
-      <w:pPr>
-        <w:pStyle w:val="PSI-Normal"/>
-      </w:pPr>
-      <w:r>
-        <w:t>Q</w:t>
-      </w:r>
-      <w:r>
-        <w:t>ue l</w:t>
-      </w:r>
-      <w:r>
-        <w:t>a parte visual de la aplicación</w:t>
-      </w:r>
-      <w:r>
-        <w:t xml:space="preserve"> </w:t>
-      </w:r>
-      <w:r>
-        <w:t>tuviera buena ortografía</w:t>
-      </w:r>
-      <w:r>
-        <w:t>.</w:t>
-      </w:r>
-    </w:p>
-    <w:p>
-      <w:pPr>
-        <w:pStyle w:val="PSI-Normal"/>
-      </w:pPr>
-      <w:r>
-        <w:t>Requerimientos funcionales</w:t>
-      </w:r>
-      <w:r>
-        <w:t>.</w:t>
-      </w:r>
-    </w:p>
-    <w:p>
-      <w:pPr>
-        <w:pStyle w:val="PSI-Normal"/>
-      </w:pPr>
-      <w:r>
-        <w:t>Requerimientos no funcionales</w:t>
-      </w:r>
-      <w:r>
-        <w:t>.</w:t>
-      </w:r>
-    </w:p>
-    <w:p>
-      <w:pPr>
-        <w:pStyle w:val="PSI-Normal"/>
-      </w:pPr>
-    </w:p>
-    <w:p>
-      <w:pPr>
-        <w:rPr>
-          <w:rFonts w:asciiTheme="majorHAnsi" w:eastAsiaTheme="majorEastAsia" w:hAnsiTheme="majorHAnsi" w:cstheme="majorBidi"/>
-          <w:b/>
-          <w:bCs/>
-          <w:color w:val="365F91" w:themeColor="accent1" w:themeShade="BF"/>
-          <w:sz w:val="28"/>
-          <w:szCs w:val="28"/>
-          <w:lang w:val="es-AR"/>
-        </w:rPr>
-      </w:pPr>
-      <w:bookmarkStart w:id="14" w:name="_Toc165473666"/>
-      <w:r>
-        <w:br w:type="page"/>
-      </w:r>
-    </w:p>
-    <w:p>
-      <w:pPr>
-        <w:pStyle w:val="PSI-Ttulo1"/>
-      </w:pPr>
-      <w:bookmarkStart w:id="15" w:name="_Toc25654840"/>
-      <w:r>
-        <w:lastRenderedPageBreak/>
-        <w:t>Objetos a ser Evaluados</w:t>
-      </w:r>
-      <w:bookmarkEnd w:id="14"/>
-      <w:bookmarkEnd w:id="15"/>
       <w:r>
         <w:t xml:space="preserve"> </w:t>
       </w:r>
@@ -3325,134 +3123,118 @@
       <w:pPr>
         <w:pStyle w:val="PSI-Ttulo1"/>
       </w:pPr>
-      <w:bookmarkStart w:id="16" w:name="_Toc165473670"/>
+      <w:bookmarkStart w:id="14" w:name="_Toc165473670"/>
     </w:p>
     <w:p>
       <w:pPr>
         <w:pStyle w:val="PSI-Ttulo1"/>
       </w:pPr>
-      <w:bookmarkStart w:id="17" w:name="_Toc25654841"/>
+      <w:bookmarkStart w:id="15" w:name="_Toc37258873"/>
       <w:r>
         <w:t>Lista de Ideas de las Pruebas</w:t>
+      </w:r>
+      <w:bookmarkEnd w:id="14"/>
+      <w:bookmarkEnd w:id="15"/>
+      <w:r>
+        <w:t xml:space="preserve"> </w:t>
+      </w:r>
+    </w:p>
+    <w:p>
+      <w:pPr>
+        <w:pStyle w:val="PSI-Normal"/>
+      </w:pPr>
+    </w:p>
+    <w:p>
+      <w:pPr>
+        <w:pStyle w:val="PSI-Normal"/>
+      </w:pPr>
+      <w:r>
+        <w:t>Las pruebas serán identificadas siguiendo la técnica de generación de casos de prueba a través de los casos de uso, detallando los siguientes pasos:</w:t>
+      </w:r>
+    </w:p>
+    <w:p>
+      <w:pPr>
+        <w:pStyle w:val="PSI-Normal"/>
+      </w:pPr>
+    </w:p>
+    <w:p>
+      <w:pPr>
+        <w:pStyle w:val="PSI-Normal"/>
+      </w:pPr>
+      <w:r>
+        <w:t>Para cada caso de uso, se identifican los caminos posibles, permitiendo establecer los escenarios.</w:t>
+      </w:r>
+    </w:p>
+    <w:p>
+      <w:pPr>
+        <w:pStyle w:val="PSI-Normal"/>
+      </w:pPr>
+      <w:r>
+        <w:t>Para cada uno de los caminos, se identifican los conjuntos de valores de entrada y precondiciones, al igual que el resultado esperado.</w:t>
+      </w:r>
+    </w:p>
+    <w:p>
+      <w:pPr>
+        <w:pStyle w:val="PSI-Normal"/>
+      </w:pPr>
+      <w:r>
+        <w:t>Se hace, a través de una tabla, un resumen por cada caso de uso que muestre los distintos caminos posibles con sus entradas y salidas.</w:t>
+      </w:r>
+    </w:p>
+    <w:p>
+      <w:pPr>
+        <w:pStyle w:val="PSI-Normal"/>
+      </w:pPr>
+    </w:p>
+    <w:p>
+      <w:pPr>
+        <w:pStyle w:val="PSI-Normal"/>
+      </w:pPr>
+      <w:r>
+        <w:t>Los recursos utilizados para la identificación de las pruebas se mencionan a continuación:</w:t>
+      </w:r>
+    </w:p>
+    <w:p>
+      <w:pPr>
+        <w:pStyle w:val="PSI-Normal"/>
+      </w:pPr>
+    </w:p>
+    <w:p>
+      <w:pPr>
+        <w:pStyle w:val="PSI-Normal"/>
+      </w:pPr>
+      <w:r>
+        <w:t>Mejora de la calidad de los requisitos mediante la generación de pruebas.</w:t>
+      </w:r>
+    </w:p>
+    <w:p>
+      <w:pPr>
+        <w:pStyle w:val="PSI-Normal"/>
+      </w:pPr>
+      <w:r>
+        <w:t>Planificación de Pruebas Preliminares.</w:t>
+      </w:r>
+    </w:p>
+    <w:p>
+      <w:pPr>
+        <w:pStyle w:val="PSI-Normal"/>
+      </w:pPr>
+      <w:r>
+        <w:t>Especificación e implementación de casos de prueba.</w:t>
+      </w:r>
+      <w:bookmarkStart w:id="16" w:name="_Toc165473671"/>
+    </w:p>
+    <w:p>
+      <w:pPr>
+        <w:pStyle w:val="PSI-Ttulo1"/>
+      </w:pPr>
+      <w:bookmarkStart w:id="17" w:name="_Toc37258874"/>
+      <w:r>
+        <w:lastRenderedPageBreak/>
+        <w:t>Enfoque de las Pruebas</w:t>
       </w:r>
       <w:bookmarkEnd w:id="16"/>
       <w:bookmarkEnd w:id="17"/>
-      <w:r>
-        <w:t xml:space="preserve"> </w:t>
-      </w:r>
-    </w:p>
-    <w:p>
-      <w:pPr>
-        <w:pStyle w:val="PSI-Normal"/>
-      </w:pPr>
-    </w:p>
-    <w:p>
-      <w:pPr>
-        <w:pStyle w:val="PSI-Normal"/>
-      </w:pPr>
-      <w:r>
-        <w:t>Las pruebas serán identificadas siguiendo la técnica de generación de casos de prueba a través de los casos de uso, detallando los siguientes pasos:</w:t>
-      </w:r>
-    </w:p>
-    <w:p>
-      <w:pPr>
-        <w:pStyle w:val="PSI-Normal"/>
-      </w:pPr>
-    </w:p>
-    <w:p>
-      <w:pPr>
-        <w:pStyle w:val="PSI-Normal"/>
-      </w:pPr>
-      <w:r>
-        <w:t>Para cada caso de uso, se identifican los caminos posibles, permitiendo establecer los escenarios.</w:t>
-      </w:r>
-    </w:p>
-    <w:p>
-      <w:pPr>
-        <w:pStyle w:val="PSI-Normal"/>
-      </w:pPr>
-      <w:r>
-        <w:t>Para cada uno de los caminos, se identifican los conjuntos de valores de entrada y precondiciones, al igual que el resultado esperado.</w:t>
-      </w:r>
-    </w:p>
-    <w:p>
-      <w:pPr>
-        <w:pStyle w:val="PSI-Normal"/>
-      </w:pPr>
-      <w:r>
-        <w:t>Se hace, a través de una tabla, un resumen por cada caso de uso que muestre los distintos caminos posibles con sus entradas y salidas.</w:t>
-      </w:r>
-    </w:p>
-    <w:p>
-      <w:pPr>
-        <w:pStyle w:val="PSI-Normal"/>
-      </w:pPr>
-    </w:p>
-    <w:p>
-      <w:pPr>
-        <w:pStyle w:val="PSI-Normal"/>
-      </w:pPr>
-      <w:r>
-        <w:t>Los recursos utilizados para la identificación de las pruebas se mencionan a continuación:</w:t>
-      </w:r>
-    </w:p>
-    <w:p>
-      <w:pPr>
-        <w:pStyle w:val="PSI-Normal"/>
-      </w:pPr>
-    </w:p>
-    <w:p>
-      <w:pPr>
-        <w:pStyle w:val="PSI-Normal"/>
-      </w:pPr>
-      <w:r>
-        <w:t>Mejora de la calidad de los requisitos mediante la generación de pruebas.</w:t>
-      </w:r>
-    </w:p>
-    <w:p>
-      <w:pPr>
-        <w:pStyle w:val="PSI-Normal"/>
-      </w:pPr>
-      <w:r>
-        <w:t>Especificación e implementación de casos de prueba.</w:t>
-      </w:r>
-    </w:p>
-    <w:p>
-      <w:pPr>
-        <w:pStyle w:val="PSI-ComentarioVieta"/>
-      </w:pPr>
-    </w:p>
-    <w:p>
-      <w:pPr>
-        <w:pStyle w:val="PSI-Ttulo1"/>
-      </w:pPr>
-      <w:bookmarkStart w:id="18" w:name="_Toc165473671"/>
-    </w:p>
-    <w:p>
-      <w:pPr>
-        <w:pStyle w:val="PSI-Ttulo1"/>
-      </w:pPr>
-    </w:p>
-    <w:p>
-      <w:pPr>
-        <w:pStyle w:val="PSI-Ttulo1"/>
-      </w:pPr>
-    </w:p>
-    <w:p>
-      <w:pPr>
-        <w:pStyle w:val="PSI-Ttulo1"/>
-      </w:pPr>
-      <w:bookmarkStart w:id="19" w:name="_Toc25654842"/>
-    </w:p>
-    <w:p>
-      <w:pPr>
-        <w:pStyle w:val="PSI-Ttulo1"/>
-      </w:pPr>
-      <w:r>
-        <w:t>Enfoque de las Pruebas</w:t>
-      </w:r>
-      <w:bookmarkEnd w:id="18"/>
-      <w:bookmarkEnd w:id="19"/>
     </w:p>
     <w:p>
       <w:pPr>
@@ -3503,27 +3285,17 @@
           <w:sz w:val="28"/>
         </w:rPr>
       </w:pPr>
-    </w:p>
-    <w:p>
-      <w:pPr>
+      <w:r>
         <w:rPr>
           <w:b/>
           <w:sz w:val="28"/>
         </w:rPr>
-      </w:pPr>
+        <w:t>T-01: Pruebas de Función</w:t>
+      </w:r>
       <w:r>
         <w:rPr>
           <w:b/>
           <w:sz w:val="28"/>
-          <w:highlight w:val="yellow"/>
-        </w:rPr>
-        <w:t>T-01: Pruebas de Función</w:t>
-      </w:r>
-      <w:r>
-        <w:rPr>
-          <w:b/>
-          <w:sz w:val="28"/>
-          <w:highlight w:val="yellow"/>
         </w:rPr>
         <w:t>.</w:t>
       </w:r>
@@ -3987,7 +3759,6 @@
               <w:pStyle w:val="PSI-Normal"/>
             </w:pPr>
             <w:r>
-              <w:lastRenderedPageBreak/>
               <w:t>Hardware:</w:t>
             </w:r>
           </w:p>
@@ -4038,10 +3809,27 @@
                     <w:t>qu</w:t>
                   </w:r>
                   <w:r>
-                    <w:t>e contenga un procesador ...........</w:t>
+                    <w:t xml:space="preserve">e contenga un procesador </w:t>
                   </w:r>
                   <w:r>
-                    <w:t xml:space="preserve"> o equivalente a 2.0 </w:t>
+                    <w:t xml:space="preserve">Dual </w:t>
+                  </w:r>
+                  <w:proofErr w:type="spellStart"/>
+                  <w:r>
+                    <w:t>Core</w:t>
+                  </w:r>
+                  <w:proofErr w:type="spellEnd"/>
+                  <w:r>
+                    <w:t xml:space="preserve"> </w:t>
+                  </w:r>
+                  <w:r>
+                    <w:t xml:space="preserve"> </w:t>
+                  </w:r>
+                  <w:r>
+                    <w:t>1.8</w:t>
+                  </w:r>
+                  <w:r>
+                    <w:t xml:space="preserve"> </w:t>
                   </w:r>
                   <w:proofErr w:type="spellStart"/>
                   <w:r>
@@ -4132,7 +3920,21 @@
                   </w:r>
                   <w:proofErr w:type="spellEnd"/>
                   <w:r>
-                    <w:t xml:space="preserve"> superior o igual a ...... y/o un Sistema Operativo IOS superior o igual a ..........</w:t>
+                    <w:t xml:space="preserve"> superior o igual a </w:t>
+                  </w:r>
+                  <w:r>
+                    <w:t xml:space="preserve">la versión 7.0 </w:t>
+                  </w:r>
+                  <w:proofErr w:type="spellStart"/>
+                  <w:r>
+                    <w:t>Nougat</w:t>
+                  </w:r>
+                  <w:proofErr w:type="spellEnd"/>
+                  <w:r>
+                    <w:t xml:space="preserve"> y/o un Sistema Operativo IOS superior o igual a </w:t>
+                  </w:r>
+                  <w:r>
+                    <w:t>la versión IOS 10.</w:t>
                   </w:r>
                 </w:p>
               </w:tc>
@@ -4163,6 +3965,7 @@
               <w:pStyle w:val="PSI-Normal"/>
             </w:pPr>
             <w:r>
+              <w:lastRenderedPageBreak/>
               <w:t>Criterios de Éxito:</w:t>
             </w:r>
           </w:p>
@@ -4244,7 +4047,6 @@
         <w:rPr>
           <w:b/>
           <w:sz w:val="28"/>
-          <w:highlight w:val="yellow"/>
         </w:rPr>
         <w:t>T-02: Pruebas de Interfaces de Usuario.</w:t>
       </w:r>
@@ -4606,7 +4408,6 @@
               <w:pStyle w:val="PSI-Normal"/>
             </w:pPr>
             <w:r>
-              <w:lastRenderedPageBreak/>
               <w:t>Entorno de prueba:</w:t>
             </w:r>
           </w:p>
@@ -4747,10 +4548,31 @@
                     <w:pStyle w:val="PSI-Normal"/>
                   </w:pPr>
                   <w:r>
+                    <w:t xml:space="preserve">El programa se puede ejecutar perfectamente en un Smartphone </w:t>
+                  </w:r>
+                  <w:r>
+                    <w:lastRenderedPageBreak/>
+                    <w:t xml:space="preserve">que contenga un procesador </w:t>
+                  </w:r>
+                  <w:r>
+                    <w:t xml:space="preserve">Dual </w:t>
+                  </w:r>
+                  <w:proofErr w:type="spellStart"/>
+                  <w:r>
+                    <w:t>Core</w:t>
+                  </w:r>
+                  <w:proofErr w:type="spellEnd"/>
+                  <w:r>
                     <w:t xml:space="preserve"> </w:t>
                   </w:r>
                   <w:r>
-                    <w:t xml:space="preserve">El programa se puede ejecutar perfectamente en un Smartphone que contenga un procesador ........... o equivalente a 2.0 </w:t>
+                    <w:t xml:space="preserve"> </w:t>
+                  </w:r>
+                  <w:r>
+                    <w:t>1.8</w:t>
+                  </w:r>
+                  <w:r>
+                    <w:t xml:space="preserve"> </w:t>
                   </w:r>
                   <w:proofErr w:type="spellStart"/>
                   <w:r>
@@ -4789,6 +4611,7 @@
               <w:pStyle w:val="PSI-Normal"/>
             </w:pPr>
             <w:r>
+              <w:lastRenderedPageBreak/>
               <w:t>Software:</w:t>
             </w:r>
           </w:p>
@@ -4838,7 +4661,15 @@
                   </w:r>
                   <w:proofErr w:type="spellEnd"/>
                   <w:r>
-                    <w:t xml:space="preserve"> superior o igual a ...... y/o un Sistema Operativo IOS superior o igual a ..........</w:t>
+                    <w:t xml:space="preserve"> superior o igual a la versión 7.0 </w:t>
+                  </w:r>
+                  <w:proofErr w:type="spellStart"/>
+                  <w:r>
+                    <w:t>Nougat</w:t>
+                  </w:r>
+                  <w:proofErr w:type="spellEnd"/>
+                  <w:r>
+                    <w:t xml:space="preserve"> y/o un Sistema Operativo IOS superior o igual a la versión IOS 10.</w:t>
                   </w:r>
                 </w:p>
               </w:tc>
@@ -4972,45 +4803,42 @@
       <w:pPr>
         <w:pStyle w:val="PSI-Ttulo1"/>
       </w:pPr>
-      <w:bookmarkStart w:id="20" w:name="_GoBack"/>
-      <w:bookmarkStart w:id="21" w:name="_Toc25654843"/>
+      <w:bookmarkStart w:id="18" w:name="_GoBack"/>
+      <w:bookmarkStart w:id="19" w:name="_Toc37258875"/>
+      <w:bookmarkEnd w:id="18"/>
+      <w:r>
+        <w:t>Herramientas para las Pruebas</w:t>
+      </w:r>
+      <w:bookmarkEnd w:id="19"/>
+    </w:p>
+    <w:p>
+      <w:pPr>
+        <w:pStyle w:val="PSI-Normal"/>
+      </w:pPr>
+      <w:r>
+        <w:t xml:space="preserve">Las herramientas utilizadas para la ejecución de </w:t>
+      </w:r>
+      <w:r>
+        <w:t xml:space="preserve">cada una de </w:t>
+      </w:r>
+      <w:r>
+        <w:t xml:space="preserve">las pruebas se describen a continuación: </w:t>
+      </w:r>
+    </w:p>
+    <w:p>
+      <w:pPr>
+        <w:pStyle w:val="PSI-Normal"/>
+      </w:pPr>
+    </w:p>
+    <w:p>
+      <w:pPr>
+        <w:pStyle w:val="PSI-Ttulo2"/>
+      </w:pPr>
+      <w:bookmarkStart w:id="20" w:name="_Toc37258876"/>
+      <w:r>
+        <w:t>Software</w:t>
+      </w:r>
       <w:bookmarkEnd w:id="20"/>
-      <w:r>
-        <w:rPr>
-          <w:highlight w:val="yellow"/>
-        </w:rPr>
-        <w:t>Herramientas para las Pruebas</w:t>
-      </w:r>
-      <w:bookmarkEnd w:id="21"/>
-    </w:p>
-    <w:p>
-      <w:pPr>
-        <w:pStyle w:val="PSI-Normal"/>
-      </w:pPr>
-      <w:r>
-        <w:t xml:space="preserve">Las herramientas utilizadas para la ejecución de </w:t>
-      </w:r>
-      <w:r>
-        <w:t xml:space="preserve">cada una de </w:t>
-      </w:r>
-      <w:r>
-        <w:t xml:space="preserve">las pruebas se describen a continuación: </w:t>
-      </w:r>
-    </w:p>
-    <w:p>
-      <w:pPr>
-        <w:pStyle w:val="PSI-Normal"/>
-      </w:pPr>
-    </w:p>
-    <w:p>
-      <w:pPr>
-        <w:pStyle w:val="PSI-Ttulo2"/>
-      </w:pPr>
-      <w:bookmarkStart w:id="22" w:name="_Toc25654844"/>
-      <w:r>
-        <w:t>Software</w:t>
-      </w:r>
-      <w:bookmarkEnd w:id="22"/>
     </w:p>
     <w:p>
       <w:pPr>
@@ -5133,7 +4961,7 @@
               <w:pStyle w:val="PSI-Normal"/>
             </w:pPr>
             <w:r>
-              <w:t>............</w:t>
+              <w:t>12.16.2 LTS</w:t>
             </w:r>
           </w:p>
         </w:tc>
@@ -5175,10 +5003,15 @@
                     <w:pStyle w:val="PSI-Normal"/>
                   </w:pPr>
                   <w:r>
-                    <w:t>...............</w:t>
+                    <w:t xml:space="preserve">Es un entorno de ejecución de </w:t>
                   </w:r>
+                  <w:proofErr w:type="spellStart"/>
                   <w:r>
-                    <w:t xml:space="preserve"> </w:t>
+                    <w:t>JavaScript</w:t>
+                  </w:r>
+                  <w:proofErr w:type="spellEnd"/>
+                  <w:r>
+                    <w:t xml:space="preserve"> orientado a eventos asíncronos. Está diseñado para construir aplicaciones en red escalables. </w:t>
                   </w:r>
                 </w:p>
               </w:tc>
@@ -5232,6 +5065,9 @@
             <w:pPr>
               <w:pStyle w:val="PSI-Normal"/>
             </w:pPr>
+            <w:r>
+              <w:t>N/A</w:t>
+            </w:r>
           </w:p>
         </w:tc>
         <w:tc>
@@ -5248,6 +5084,33 @@
             <w:pPr>
               <w:pStyle w:val="PSI-Normal"/>
             </w:pPr>
+            <w:r>
+              <w:t xml:space="preserve">Es un entorno de desarrollo de aplicaciones móviles que permite construir aplicaciones utilizando CSS3, HTML5 y </w:t>
+            </w:r>
+            <w:proofErr w:type="spellStart"/>
+            <w:r>
+              <w:t>JavaScript</w:t>
+            </w:r>
+            <w:proofErr w:type="spellEnd"/>
+            <w:r>
+              <w:t xml:space="preserve"> en vez de utilizar </w:t>
+            </w:r>
+            <w:proofErr w:type="spellStart"/>
+            <w:r>
+              <w:t>APIs</w:t>
+            </w:r>
+            <w:proofErr w:type="spellEnd"/>
+            <w:r>
+              <w:t xml:space="preserve"> específicas de cada plataforma (</w:t>
+            </w:r>
+            <w:proofErr w:type="spellStart"/>
+            <w:r>
+              <w:t>Android</w:t>
+            </w:r>
+            <w:proofErr w:type="spellEnd"/>
+            <w:r>
+              <w:t>, IOS)</w:t>
+            </w:r>
           </w:p>
         </w:tc>
       </w:tr>
@@ -5289,6 +5152,9 @@
             <w:pPr>
               <w:pStyle w:val="PSI-Normal"/>
             </w:pPr>
+            <w:r>
+              <w:t>5</w:t>
+            </w:r>
           </w:p>
         </w:tc>
         <w:tc>
@@ -5305,6 +5171,9 @@
             <w:pPr>
               <w:pStyle w:val="PSI-Normal"/>
             </w:pPr>
+            <w:r>
+              <w:t xml:space="preserve">Es un SDK completo para el desarrollo de aplicaciones móviles híbridas. </w:t>
+            </w:r>
           </w:p>
         </w:tc>
       </w:tr>
@@ -5456,13 +5325,13 @@
       <w:pPr>
         <w:pStyle w:val="PSI-Ttulo2"/>
       </w:pPr>
-      <w:bookmarkStart w:id="23" w:name="_Toc165473676"/>
-      <w:bookmarkStart w:id="24" w:name="_Toc25654845"/>
+      <w:bookmarkStart w:id="21" w:name="_Toc165473676"/>
+      <w:bookmarkStart w:id="22" w:name="_Toc37258877"/>
       <w:r>
         <w:t>Hardware</w:t>
       </w:r>
-      <w:bookmarkEnd w:id="23"/>
-      <w:bookmarkEnd w:id="24"/>
+      <w:bookmarkEnd w:id="21"/>
+      <w:bookmarkEnd w:id="22"/>
     </w:p>
     <w:p>
       <w:pPr>
@@ -5684,23 +5553,23 @@
       <w:pPr>
         <w:pStyle w:val="PSI-Ttulo2"/>
       </w:pPr>
-      <w:bookmarkStart w:id="25" w:name="_Toc165473677"/>
+      <w:bookmarkStart w:id="23" w:name="_Toc165473677"/>
     </w:p>
     <w:p>
       <w:pPr>
         <w:pStyle w:val="PSI-Ttulo1"/>
       </w:pPr>
-      <w:bookmarkStart w:id="26" w:name="_Toc165473678"/>
-      <w:bookmarkEnd w:id="25"/>
+      <w:bookmarkStart w:id="24" w:name="_Toc165473678"/>
+      <w:bookmarkEnd w:id="23"/>
     </w:p>
     <w:p>
       <w:pPr>
         <w:pStyle w:val="PSI-Ttulo1"/>
       </w:pPr>
-      <w:bookmarkStart w:id="27" w:name="_Toc165473679"/>
-      <w:bookmarkEnd w:id="26"/>
-    </w:p>
-    <w:bookmarkEnd w:id="27"/>
+      <w:bookmarkStart w:id="25" w:name="_Toc165473679"/>
+      <w:bookmarkEnd w:id="24"/>
+    </w:p>
+    <w:bookmarkEnd w:id="25"/>
     <w:p>
       <w:pPr>
         <w:pStyle w:val="Textoindependiente"/>
@@ -5713,13 +5582,13 @@
       <w:pPr>
         <w:pStyle w:val="PSI-Ttulo1"/>
       </w:pPr>
-      <w:bookmarkStart w:id="28" w:name="_Toc165473688"/>
-      <w:bookmarkStart w:id="29" w:name="_Toc25654846"/>
+      <w:bookmarkStart w:id="26" w:name="_Toc165473688"/>
+      <w:bookmarkStart w:id="27" w:name="_Toc37258878"/>
       <w:r>
         <w:t>Flujos de Trabajo de Pruebas</w:t>
       </w:r>
-      <w:bookmarkEnd w:id="28"/>
-      <w:bookmarkEnd w:id="29"/>
+      <w:bookmarkEnd w:id="26"/>
+      <w:bookmarkEnd w:id="27"/>
     </w:p>
     <w:p>
       <w:pPr>
@@ -5879,26 +5748,26 @@
       <w:pPr>
         <w:pStyle w:val="PSI-Ttulo1"/>
       </w:pPr>
-      <w:bookmarkStart w:id="30" w:name="_Toc165473689"/>
-      <w:bookmarkStart w:id="31" w:name="_Toc25654847"/>
+      <w:bookmarkStart w:id="28" w:name="_Toc165473689"/>
+      <w:bookmarkStart w:id="29" w:name="_Toc37258879"/>
       <w:r>
         <w:lastRenderedPageBreak/>
         <w:t>Entregables</w:t>
       </w:r>
+      <w:bookmarkEnd w:id="28"/>
+      <w:bookmarkEnd w:id="29"/>
+    </w:p>
+    <w:p>
+      <w:pPr>
+        <w:pStyle w:val="PSI-Ttulo2"/>
+      </w:pPr>
+      <w:bookmarkStart w:id="30" w:name="_Toc165473690"/>
+      <w:bookmarkStart w:id="31" w:name="_Toc37258880"/>
+      <w:r>
+        <w:t>Lista de Entregables de Pruebas</w:t>
+      </w:r>
       <w:bookmarkEnd w:id="30"/>
       <w:bookmarkEnd w:id="31"/>
-    </w:p>
-    <w:p>
-      <w:pPr>
-        <w:pStyle w:val="PSI-Ttulo2"/>
-      </w:pPr>
-      <w:bookmarkStart w:id="32" w:name="_Toc165473690"/>
-      <w:bookmarkStart w:id="33" w:name="_Toc25654848"/>
-      <w:r>
-        <w:t>Lista de Entregables de Pruebas</w:t>
-      </w:r>
-      <w:bookmarkEnd w:id="32"/>
-      <w:bookmarkEnd w:id="33"/>
       <w:r>
         <w:t xml:space="preserve"> </w:t>
       </w:r>
@@ -5942,8 +5811,8 @@
             <w:pPr>
               <w:pStyle w:val="PSI-Normal"/>
             </w:pPr>
-            <w:bookmarkStart w:id="34" w:name="colE1KAC1"/>
-            <w:bookmarkEnd w:id="34"/>
+            <w:bookmarkStart w:id="32" w:name="colE1KAC1"/>
+            <w:bookmarkEnd w:id="32"/>
             <w:r>
               <w:t>Entregables</w:t>
             </w:r>
@@ -5964,8 +5833,8 @@
             <w:pPr>
               <w:pStyle w:val="PSI-Normal"/>
             </w:pPr>
-            <w:bookmarkStart w:id="35" w:name="colE5KAC1"/>
-            <w:bookmarkEnd w:id="35"/>
+            <w:bookmarkStart w:id="33" w:name="colE5KAC1"/>
+            <w:bookmarkEnd w:id="33"/>
             <w:r>
               <w:t>Descripción</w:t>
             </w:r>
@@ -6098,28 +5967,28 @@
       <w:pPr>
         <w:pStyle w:val="PSI-Ttulo1"/>
       </w:pPr>
-      <w:bookmarkStart w:id="36" w:name="_Toc165473694"/>
-      <w:bookmarkStart w:id="37" w:name="_Toc25654849"/>
+      <w:bookmarkStart w:id="34" w:name="_Toc165473694"/>
+      <w:bookmarkStart w:id="35" w:name="_Toc37258881"/>
       <w:r>
         <w:t>Criterio para el Inicio y Fin del Plan de Pruebas</w:t>
+      </w:r>
+      <w:bookmarkEnd w:id="34"/>
+      <w:bookmarkEnd w:id="35"/>
+      <w:r>
+        <w:t xml:space="preserve"> </w:t>
+      </w:r>
+    </w:p>
+    <w:p>
+      <w:pPr>
+        <w:pStyle w:val="PSI-Ttulo2"/>
+      </w:pPr>
+      <w:bookmarkStart w:id="36" w:name="_Toc165473695"/>
+      <w:bookmarkStart w:id="37" w:name="_Toc37258882"/>
+      <w:r>
+        <w:t>Criterios de Inicio</w:t>
       </w:r>
       <w:bookmarkEnd w:id="36"/>
       <w:bookmarkEnd w:id="37"/>
-      <w:r>
-        <w:t xml:space="preserve"> </w:t>
-      </w:r>
-    </w:p>
-    <w:p>
-      <w:pPr>
-        <w:pStyle w:val="PSI-Ttulo2"/>
-      </w:pPr>
-      <w:bookmarkStart w:id="38" w:name="_Toc165473695"/>
-      <w:bookmarkStart w:id="39" w:name="_Toc25654850"/>
-      <w:r>
-        <w:t>Criterios de Inicio</w:t>
-      </w:r>
-      <w:bookmarkEnd w:id="38"/>
-      <w:bookmarkEnd w:id="39"/>
     </w:p>
     <w:p>
       <w:pPr>
@@ -6189,55 +6058,55 @@
       <w:pPr>
         <w:pStyle w:val="PSI-Ttulo2"/>
       </w:pPr>
-      <w:bookmarkStart w:id="40" w:name="_Toc165473696"/>
-      <w:bookmarkStart w:id="41" w:name="_Toc25654851"/>
+      <w:bookmarkStart w:id="38" w:name="_Toc165473696"/>
+      <w:bookmarkStart w:id="39" w:name="_Toc37258883"/>
       <w:r>
         <w:t>Criterios de Fin</w:t>
+      </w:r>
+      <w:bookmarkEnd w:id="38"/>
+      <w:bookmarkEnd w:id="39"/>
+    </w:p>
+    <w:p>
+      <w:pPr>
+        <w:pStyle w:val="Default"/>
+      </w:pPr>
+    </w:p>
+    <w:p>
+      <w:pPr>
+        <w:pStyle w:val="PSI-Normal"/>
+      </w:pPr>
+      <w:r>
+        <w:t xml:space="preserve">La ejecución del Plan de pruebas estará completa cuando se hayan ejecutado todos los casos de pruebas y se hayan analizado sus resultados. Posteriormente se deberán realizar las correspondientes correcciones de </w:t>
+      </w:r>
+      <w:r>
+        <w:t xml:space="preserve">los </w:t>
+      </w:r>
+      <w:r>
+        <w:t>módulos para los casos de prueba donde el resultado esperado no coincide con el resultado obtenido.</w:t>
+      </w:r>
+    </w:p>
+    <w:p>
+      <w:pPr>
+        <w:pStyle w:val="PSI-Normal"/>
+      </w:pPr>
+    </w:p>
+    <w:p>
+      <w:pPr>
+        <w:pStyle w:val="PSI-Normal"/>
+      </w:pPr>
+    </w:p>
+    <w:p>
+      <w:pPr>
+        <w:pStyle w:val="PSI-Ttulo2"/>
+      </w:pPr>
+      <w:bookmarkStart w:id="40" w:name="_Toc165473697"/>
+      <w:bookmarkStart w:id="41" w:name="_Toc37258884"/>
+      <w:r>
+        <w:lastRenderedPageBreak/>
+        <w:t>Criterios de Suspensión y Retomo de Actividades</w:t>
       </w:r>
       <w:bookmarkEnd w:id="40"/>
       <w:bookmarkEnd w:id="41"/>
-    </w:p>
-    <w:p>
-      <w:pPr>
-        <w:pStyle w:val="Default"/>
-      </w:pPr>
-    </w:p>
-    <w:p>
-      <w:pPr>
-        <w:pStyle w:val="PSI-Normal"/>
-      </w:pPr>
-      <w:r>
-        <w:t xml:space="preserve">La ejecución del Plan de pruebas estará completa cuando se hayan ejecutado todos los casos de pruebas y se hayan analizado sus resultados. Posteriormente se deberán realizar las correspondientes correcciones de </w:t>
-      </w:r>
-      <w:r>
-        <w:t xml:space="preserve">los </w:t>
-      </w:r>
-      <w:r>
-        <w:t>módulos para los casos de prueba donde el resultado esperado no coincide con el resultado obtenido.</w:t>
-      </w:r>
-    </w:p>
-    <w:p>
-      <w:pPr>
-        <w:pStyle w:val="PSI-Normal"/>
-      </w:pPr>
-    </w:p>
-    <w:p>
-      <w:pPr>
-        <w:pStyle w:val="PSI-Normal"/>
-      </w:pPr>
-    </w:p>
-    <w:p>
-      <w:pPr>
-        <w:pStyle w:val="PSI-Ttulo2"/>
-      </w:pPr>
-      <w:bookmarkStart w:id="42" w:name="_Toc165473697"/>
-      <w:bookmarkStart w:id="43" w:name="_Toc25654852"/>
-      <w:r>
-        <w:lastRenderedPageBreak/>
-        <w:t>Criterios de Suspensión y Retomo de Actividades</w:t>
-      </w:r>
-      <w:bookmarkEnd w:id="42"/>
-      <w:bookmarkEnd w:id="43"/>
     </w:p>
     <w:p>
       <w:pPr>
@@ -6267,70 +6136,79 @@
           <w:szCs w:val="28"/>
         </w:rPr>
       </w:pPr>
-      <w:bookmarkStart w:id="44" w:name="_Toc165473698"/>
-      <w:r>
-        <w:br w:type="page"/>
-      </w:r>
+      <w:bookmarkStart w:id="42" w:name="_Toc165473698"/>
+    </w:p>
+    <w:p>
+      <w:pPr>
+        <w:pStyle w:val="PSI-Comentario"/>
+        <w:rPr>
+          <w:rFonts w:asciiTheme="majorHAnsi" w:eastAsiaTheme="majorEastAsia" w:hAnsiTheme="majorHAnsi" w:cstheme="majorBidi"/>
+          <w:b/>
+          <w:bCs/>
+          <w:color w:val="365F91" w:themeColor="accent1" w:themeShade="BF"/>
+          <w:sz w:val="28"/>
+          <w:szCs w:val="28"/>
+        </w:rPr>
+      </w:pPr>
     </w:p>
     <w:p>
       <w:pPr>
         <w:pStyle w:val="PSI-Ttulo1"/>
       </w:pPr>
-      <w:bookmarkStart w:id="45" w:name="_Toc25654853"/>
-      <w:r>
-        <w:lastRenderedPageBreak/>
+      <w:bookmarkStart w:id="43" w:name="_Toc37258885"/>
+      <w:r>
         <w:t>Criterios para el Lanzamiento</w:t>
+      </w:r>
+      <w:bookmarkEnd w:id="42"/>
+      <w:bookmarkEnd w:id="43"/>
+    </w:p>
+    <w:p>
+      <w:pPr>
+        <w:pStyle w:val="PSI-Ttulo2"/>
+      </w:pPr>
+      <w:bookmarkStart w:id="44" w:name="_Toc165473699"/>
+      <w:bookmarkStart w:id="45" w:name="_Toc37258886"/>
+      <w:r>
+        <w:t>Criterios de Evaluación</w:t>
       </w:r>
       <w:bookmarkEnd w:id="44"/>
       <w:bookmarkEnd w:id="45"/>
+      <w:r>
+        <w:t xml:space="preserve"> </w:t>
+      </w:r>
+    </w:p>
+    <w:p>
+      <w:pPr>
+        <w:pStyle w:val="PSI-Normal"/>
+      </w:pPr>
+      <w:r>
+        <w:t xml:space="preserve">Se considerará que un Caso de Uso ha superado satisfactoriamente el plan de pruebas y se encuentra listo para pasar a una siguiente fase cuando se hayan realizado las correcciones correspondientes para cada uno de los errores detectados en las pruebas iniciales y/o de regresión. </w:t>
+      </w:r>
+    </w:p>
+    <w:p>
+      <w:pPr>
+        <w:pStyle w:val="PSI-Normal"/>
+      </w:pPr>
+      <w:r>
+        <w:t xml:space="preserve">Una vez corregidos los errores, se realizará nuevamente la ejecución de los casos de prueba anteriormente probados, y si los mismos se llevan a cabo sin la presencia de ningún error (detectado anteriormente o nuevo), se considerará que el caso de uso se encuentra aprobado. </w:t>
+      </w:r>
     </w:p>
     <w:p>
       <w:pPr>
         <w:pStyle w:val="PSI-Ttulo2"/>
       </w:pPr>
-      <w:bookmarkStart w:id="46" w:name="_Toc165473699"/>
-      <w:bookmarkStart w:id="47" w:name="_Toc25654854"/>
-      <w:r>
-        <w:t>Criterios de Evaluación</w:t>
+      <w:bookmarkStart w:id="46" w:name="_Toc165473700"/>
+    </w:p>
+    <w:p>
+      <w:pPr>
+        <w:pStyle w:val="PSI-Ttulo2"/>
+      </w:pPr>
+      <w:bookmarkStart w:id="47" w:name="_Toc37258887"/>
+      <w:r>
+        <w:t>Clasificación de los errores</w:t>
       </w:r>
       <w:bookmarkEnd w:id="46"/>
       <w:bookmarkEnd w:id="47"/>
-      <w:r>
-        <w:t xml:space="preserve"> </w:t>
-      </w:r>
-    </w:p>
-    <w:p>
-      <w:pPr>
-        <w:pStyle w:val="PSI-Normal"/>
-      </w:pPr>
-      <w:r>
-        <w:t xml:space="preserve">Se considerará que un Caso de Uso ha superado satisfactoriamente el plan de pruebas y se encuentra listo para pasar a una siguiente fase cuando se hayan realizado las correcciones correspondientes para cada uno de los errores detectados en las pruebas iniciales y/o de regresión. </w:t>
-      </w:r>
-    </w:p>
-    <w:p>
-      <w:pPr>
-        <w:pStyle w:val="PSI-Normal"/>
-      </w:pPr>
-      <w:r>
-        <w:t xml:space="preserve">Una vez corregidos los errores, se realizará nuevamente la ejecución de los casos de prueba anteriormente probados, y si los mismos se llevan a cabo sin la presencia de ningún error (detectado anteriormente o nuevo), se considerará que el caso de uso se encuentra aprobado. </w:t>
-      </w:r>
-    </w:p>
-    <w:p>
-      <w:pPr>
-        <w:pStyle w:val="PSI-Ttulo2"/>
-      </w:pPr>
-      <w:bookmarkStart w:id="48" w:name="_Toc165473700"/>
-    </w:p>
-    <w:p>
-      <w:pPr>
-        <w:pStyle w:val="PSI-Ttulo2"/>
-      </w:pPr>
-      <w:bookmarkStart w:id="49" w:name="_Toc25654855"/>
-      <w:r>
-        <w:t>Clasificación de los errores</w:t>
-      </w:r>
-      <w:bookmarkEnd w:id="48"/>
-      <w:bookmarkEnd w:id="49"/>
     </w:p>
     <w:p>
       <w:pPr>
@@ -6347,8 +6225,8 @@
           <w:lang w:val="es-AR"/>
         </w:rPr>
       </w:pPr>
-      <w:bookmarkStart w:id="50" w:name="EUKAC"/>
-      <w:bookmarkEnd w:id="50"/>
+      <w:bookmarkStart w:id="48" w:name="EUKAC"/>
+      <w:bookmarkEnd w:id="48"/>
     </w:p>
     <w:tbl>
       <w:tblPr>
@@ -6382,13 +6260,13 @@
             <w:pPr>
               <w:pStyle w:val="PSI-Normal"/>
             </w:pPr>
-            <w:bookmarkStart w:id="51" w:name="colEWKAC"/>
-            <w:bookmarkEnd w:id="51"/>
+            <w:bookmarkStart w:id="49" w:name="colEWKAC"/>
+            <w:bookmarkEnd w:id="49"/>
             <w:r>
               <w:t>Calificación</w:t>
             </w:r>
-            <w:bookmarkStart w:id="52" w:name="colE1KAC"/>
-            <w:bookmarkEnd w:id="52"/>
+            <w:bookmarkStart w:id="50" w:name="colE1KAC"/>
+            <w:bookmarkEnd w:id="50"/>
           </w:p>
         </w:tc>
         <w:tc>
@@ -6410,8 +6288,8 @@
             <w:r>
               <w:t>Definición de gravedad</w:t>
             </w:r>
-            <w:bookmarkStart w:id="53" w:name="colE5KAC"/>
-            <w:bookmarkEnd w:id="53"/>
+            <w:bookmarkStart w:id="51" w:name="colE5KAC"/>
+            <w:bookmarkEnd w:id="51"/>
           </w:p>
         </w:tc>
         <w:tc>
@@ -6601,172 +6479,188 @@
     </w:tbl>
     <w:p>
       <w:pPr>
-        <w:pStyle w:val="Textoindependiente"/>
-        <w:rPr>
-          <w:lang w:val="es-AR"/>
-        </w:rPr>
-      </w:pPr>
-    </w:p>
-    <w:p>
-      <w:pPr>
         <w:pStyle w:val="PSI-Ttulo2"/>
       </w:pPr>
-      <w:bookmarkStart w:id="54" w:name="_Toc165473701"/>
+      <w:bookmarkStart w:id="52" w:name="_Toc165473701"/>
     </w:p>
     <w:p>
       <w:pPr>
         <w:pStyle w:val="PSI-Ttulo2"/>
       </w:pPr>
-      <w:bookmarkStart w:id="55" w:name="_Toc25654856"/>
+      <w:bookmarkStart w:id="53" w:name="_Toc37258888"/>
       <w:r>
         <w:t>Resultados de la prueba</w:t>
+      </w:r>
+      <w:bookmarkEnd w:id="52"/>
+      <w:bookmarkEnd w:id="53"/>
+    </w:p>
+    <w:p>
+      <w:pPr>
+        <w:pStyle w:val="PSI-Normal"/>
+      </w:pPr>
+      <w:r>
+        <w:t>No fue 100</w:t>
+      </w:r>
+      <w:r>
+        <w:t xml:space="preserve">% efectivo. </w:t>
+      </w:r>
+      <w:bookmarkStart w:id="54" w:name="_Toc165473702"/>
+    </w:p>
+    <w:p>
+      <w:pPr>
+        <w:pStyle w:val="PSI-Normal"/>
+      </w:pPr>
+    </w:p>
+    <w:p>
+      <w:pPr>
+        <w:pStyle w:val="PSI-Ttulo2"/>
+      </w:pPr>
+    </w:p>
+    <w:p>
+      <w:pPr>
+        <w:pStyle w:val="PSI-Ttulo2"/>
+      </w:pPr>
+      <w:bookmarkStart w:id="55" w:name="_Toc37258889"/>
+      <w:r>
+        <w:t>Reportes del problema, escalada y resolución</w:t>
       </w:r>
       <w:bookmarkEnd w:id="54"/>
       <w:bookmarkEnd w:id="55"/>
     </w:p>
     <w:p>
       <w:pPr>
+        <w:pStyle w:val="Default"/>
+      </w:pPr>
+    </w:p>
+    <w:p>
+      <w:pPr>
         <w:pStyle w:val="PSI-Normal"/>
       </w:pPr>
       <w:r>
-        <w:t>No fue 100</w:t>
-      </w:r>
-      <w:r>
-        <w:t xml:space="preserve">% efectivo. </w:t>
-      </w:r>
-      <w:bookmarkStart w:id="56" w:name="_Toc165473702"/>
-    </w:p>
-    <w:p>
-      <w:pPr>
-        <w:pStyle w:val="PSI-Normal"/>
-      </w:pPr>
-    </w:p>
-    <w:p>
-      <w:pPr>
-        <w:pStyle w:val="PSI-Ttulo2"/>
-      </w:pPr>
-    </w:p>
-    <w:p>
-      <w:pPr>
-        <w:pStyle w:val="PSI-Ttulo2"/>
-      </w:pPr>
-    </w:p>
-    <w:p>
-      <w:pPr>
-        <w:pStyle w:val="PSI-Ttulo2"/>
-      </w:pPr>
-      <w:bookmarkStart w:id="57" w:name="_Toc25654857"/>
-      <w:r>
-        <w:t>Reportes del problema, escalada y resolución</w:t>
+        <w:t>Los problemas que se encuentren en el proceso serán documentados y también sus correspondientes soluciones. El proceso que se seguirá para alcanzar la resolución de dichos problemas será el de ir identificando cada uno de los problemas y aplicar las medidas necesarias para la solución de estos.</w:t>
+      </w:r>
+    </w:p>
+    <w:p>
+      <w:pPr>
+        <w:pStyle w:val="PSI-Ttulo1"/>
+      </w:pPr>
+      <w:bookmarkStart w:id="56" w:name="_Toc165473703"/>
+    </w:p>
+    <w:p>
+      <w:pPr>
+        <w:pStyle w:val="PSI-Ttulo1"/>
+      </w:pPr>
+    </w:p>
+    <w:p>
+      <w:pPr>
+        <w:pStyle w:val="PSI-Ttulo1"/>
+      </w:pPr>
+      <w:bookmarkStart w:id="57" w:name="_Toc37258890"/>
+      <w:r>
+        <w:t>Riesgos</w:t>
       </w:r>
       <w:bookmarkEnd w:id="56"/>
       <w:bookmarkEnd w:id="57"/>
     </w:p>
     <w:p>
       <w:pPr>
-        <w:pStyle w:val="Default"/>
-      </w:pPr>
-    </w:p>
-    <w:p>
-      <w:pPr>
         <w:pStyle w:val="PSI-Normal"/>
       </w:pPr>
       <w:r>
-        <w:t>Los problemas que se encuentren en el proceso serán documentados y también sus correspondientes soluciones. El proceso que se seguirá para alcanzar la resolución de dichos problemas será el de ir identificando cada uno de los problemas y aplicar las medidas necesarias para la solución de estos.</w:t>
-      </w:r>
+        <w:t>Recurrir al Plan de Gestión de Riesgos para visualizar los riesgos que pueden afectar la ejecución de este plan de pruebas, con sus correspondientes estrategias de mitigación, contingencia</w:t>
+      </w:r>
+      <w:r>
+        <w:t xml:space="preserve"> y el impacto de cada riesgo.</w:t>
+      </w:r>
+    </w:p>
+    <w:p>
+      <w:pPr>
+        <w:pStyle w:val="PSI-Normal"/>
+      </w:pPr>
     </w:p>
     <w:p>
       <w:pPr>
         <w:pStyle w:val="PSI-Ttulo1"/>
       </w:pPr>
-      <w:bookmarkStart w:id="58" w:name="_Toc165473703"/>
-      <w:bookmarkStart w:id="59" w:name="_Toc25654858"/>
-      <w:r>
-        <w:lastRenderedPageBreak/>
-        <w:t>Riesgos</w:t>
+      <w:bookmarkStart w:id="58" w:name="_Toc165473704"/>
+      <w:bookmarkStart w:id="59" w:name="_Toc37258891"/>
+      <w:r>
+        <w:t>Reportes de Problemas y Resolución</w:t>
       </w:r>
       <w:bookmarkEnd w:id="58"/>
       <w:bookmarkEnd w:id="59"/>
     </w:p>
     <w:p>
       <w:pPr>
+        <w:pStyle w:val="Default"/>
+      </w:pPr>
+    </w:p>
+    <w:p>
+      <w:pPr>
         <w:pStyle w:val="PSI-Normal"/>
       </w:pPr>
       <w:r>
-        <w:t>Recurrir al Plan de Gestión de Riesgos para visualizar los riesgos que pueden afectar la ejecución de este plan de pruebas, con sus correspondientes estrategias de mitigación, contingencia</w:t>
-      </w:r>
-      <w:r>
-        <w:t xml:space="preserve"> y el impacto de cada riesgo.</w:t>
-      </w:r>
-    </w:p>
-    <w:p>
-      <w:pPr>
-        <w:pStyle w:val="PSI-Normal"/>
+        <w:t>Los problemas que se encuentren en el proceso serán documentados y al igual que los problemas se documentarán las soluciones de éstos, el proceso que se seguirá para alcanzar la resolución de dichos problemas será el ir identificando cada uno de los problemas y aplicar las medidas necesarias para la solución de éstos.</w:t>
+      </w:r>
+    </w:p>
+    <w:p>
+      <w:pPr>
+        <w:pStyle w:val="Textoindependiente1"/>
       </w:pPr>
     </w:p>
     <w:p>
       <w:pPr>
         <w:pStyle w:val="PSI-Ttulo1"/>
       </w:pPr>
-      <w:bookmarkStart w:id="60" w:name="_Toc165473704"/>
-      <w:bookmarkStart w:id="61" w:name="_Toc25654859"/>
-      <w:r>
-        <w:t>Reportes de Problemas y Resolución</w:t>
+      <w:bookmarkStart w:id="60" w:name="_Toc165473705"/>
+    </w:p>
+    <w:p>
+      <w:pPr>
+        <w:pStyle w:val="PSI-Ttulo1"/>
+      </w:pPr>
+    </w:p>
+    <w:p>
+      <w:pPr>
+        <w:pStyle w:val="PSI-Ttulo1"/>
+      </w:pPr>
+    </w:p>
+    <w:p>
+      <w:pPr>
+        <w:pStyle w:val="PSI-Ttulo1"/>
+      </w:pPr>
+    </w:p>
+    <w:p>
+      <w:pPr>
+        <w:pStyle w:val="PSI-Ttulo1"/>
+      </w:pPr>
+    </w:p>
+    <w:p>
+      <w:pPr>
+        <w:pStyle w:val="PSI-Ttulo1"/>
+      </w:pPr>
+    </w:p>
+    <w:p>
+      <w:pPr>
+        <w:pStyle w:val="PSI-Ttulo1"/>
+      </w:pPr>
+      <w:bookmarkStart w:id="61" w:name="_Toc37258892"/>
+      <w:r>
+        <w:t>Responsabilidades, Personal y Necesidades de Capacitación</w:t>
       </w:r>
       <w:bookmarkEnd w:id="60"/>
       <w:bookmarkEnd w:id="61"/>
     </w:p>
     <w:p>
       <w:pPr>
-        <w:pStyle w:val="Default"/>
-      </w:pPr>
-    </w:p>
-    <w:p>
-      <w:pPr>
-        <w:pStyle w:val="PSI-Normal"/>
-      </w:pPr>
-      <w:r>
-        <w:t>Los problemas que se encuentren en el proceso serán documentados y al igual que los problemas se documentarán las soluciones de éstos, el proceso que se seguirá para alcanzar la resolución de dichos problemas será el ir identificando cada uno de los problemas y aplicar las medidas necesarias para la solución de éstos.</w:t>
-      </w:r>
-    </w:p>
-    <w:p>
-      <w:pPr>
-        <w:pStyle w:val="Textoindependiente1"/>
-      </w:pPr>
-    </w:p>
-    <w:p>
-      <w:pPr>
-        <w:pStyle w:val="PSI-Ttulo1"/>
-      </w:pPr>
-      <w:bookmarkStart w:id="62" w:name="_Toc165473705"/>
-    </w:p>
-    <w:p>
-      <w:pPr>
-        <w:pStyle w:val="PSI-Ttulo1"/>
-      </w:pPr>
-    </w:p>
-    <w:p>
-      <w:pPr>
-        <w:pStyle w:val="PSI-Ttulo1"/>
-      </w:pPr>
-      <w:bookmarkStart w:id="63" w:name="_Toc25654860"/>
-      <w:r>
-        <w:t>Responsabilidades, Personal y Necesidades de Capacitación</w:t>
+        <w:pStyle w:val="PSI-Ttulo2"/>
+      </w:pPr>
+      <w:bookmarkStart w:id="62" w:name="_Toc165473706"/>
+      <w:bookmarkStart w:id="63" w:name="_Toc37258893"/>
+      <w:r>
+        <w:t>Personal y Roles Necesarios</w:t>
       </w:r>
       <w:bookmarkEnd w:id="62"/>
       <w:bookmarkEnd w:id="63"/>
-    </w:p>
-    <w:p>
-      <w:pPr>
-        <w:pStyle w:val="PSI-Ttulo2"/>
-      </w:pPr>
-      <w:bookmarkStart w:id="64" w:name="_Toc165473706"/>
-      <w:bookmarkStart w:id="65" w:name="_Toc25654861"/>
-      <w:r>
-        <w:t>Personal y Roles Necesarios</w:t>
-      </w:r>
-      <w:bookmarkEnd w:id="64"/>
-      <w:bookmarkEnd w:id="65"/>
     </w:p>
     <w:p>
       <w:pPr>
@@ -7327,7 +7221,7 @@
             <w:rFonts w:asciiTheme="majorHAnsi" w:hAnsiTheme="majorHAnsi" w:cstheme="majorHAnsi"/>
             <w:noProof/>
           </w:rPr>
-          <w:t>5</w:t>
+          <w:t>3</w:t>
         </w:r>
         <w:r>
           <w:rPr>
@@ -7364,7 +7258,7 @@
             <w:rFonts w:asciiTheme="majorHAnsi" w:hAnsiTheme="majorHAnsi" w:cstheme="majorHAnsi"/>
             <w:noProof/>
           </w:rPr>
-          <w:t>16</w:t>
+          <w:t>15</w:t>
         </w:r>
         <w:r>
           <w:rPr>
@@ -7437,99 +7331,6 @@
     </w:p>
     <w:p/>
   </w:footnote>
-  <w:footnote w:id="1">
-    <w:p>
-      <w:pPr>
-        <w:pStyle w:val="Textonotapie"/>
-        <w:rPr>
-          <w:lang w:val="es-AR"/>
-        </w:rPr>
-      </w:pPr>
-      <w:r>
-        <w:rPr>
-          <w:rStyle w:val="Refdenotaalpie"/>
-        </w:rPr>
-        <w:footnoteRef/>
-      </w:r>
-      <w:r>
-        <w:t xml:space="preserve"> </w:t>
-      </w:r>
-      <w:r>
-        <w:rPr>
-          <w:lang w:val="es-AR"/>
-        </w:rPr>
-        <w:t xml:space="preserve">CRUD: </w:t>
-      </w:r>
-      <w:r>
-        <w:rPr>
-          <w:lang w:val="es-AR"/>
-        </w:rPr>
-        <w:t xml:space="preserve">es el acrónimo de "Crear, Leer, Actualizar y Borrar" (del original en inglés: </w:t>
-      </w:r>
-      <w:proofErr w:type="spellStart"/>
-      <w:r>
-        <w:rPr>
-          <w:lang w:val="es-AR"/>
-        </w:rPr>
-        <w:t>Create</w:t>
-      </w:r>
-      <w:proofErr w:type="spellEnd"/>
-      <w:r>
-        <w:rPr>
-          <w:lang w:val="es-AR"/>
-        </w:rPr>
-        <w:t xml:space="preserve">, </w:t>
-      </w:r>
-      <w:proofErr w:type="spellStart"/>
-      <w:r>
-        <w:rPr>
-          <w:lang w:val="es-AR"/>
-        </w:rPr>
-        <w:t>Read</w:t>
-      </w:r>
-      <w:proofErr w:type="spellEnd"/>
-      <w:r>
-        <w:rPr>
-          <w:lang w:val="es-AR"/>
-        </w:rPr>
-        <w:t xml:space="preserve">, </w:t>
-      </w:r>
-      <w:proofErr w:type="spellStart"/>
-      <w:r>
-        <w:rPr>
-          <w:lang w:val="es-AR"/>
-        </w:rPr>
-        <w:t>Update</w:t>
-      </w:r>
-      <w:proofErr w:type="spellEnd"/>
-      <w:r>
-        <w:rPr>
-          <w:lang w:val="es-AR"/>
-        </w:rPr>
-        <w:t xml:space="preserve"> and </w:t>
-      </w:r>
-      <w:proofErr w:type="spellStart"/>
-      <w:r>
-        <w:rPr>
-          <w:lang w:val="es-AR"/>
-        </w:rPr>
-        <w:t>Delete</w:t>
-      </w:r>
-      <w:proofErr w:type="spellEnd"/>
-      <w:r>
-        <w:rPr>
-          <w:lang w:val="es-AR"/>
-        </w:rPr>
-        <w:t>)</w:t>
-      </w:r>
-      <w:r>
-        <w:rPr>
-          <w:lang w:val="es-AR"/>
-        </w:rPr>
-        <w:t xml:space="preserve"> que se usa para referirse a las operaciones básicas sobre la Base de Datos. </w:t>
-      </w:r>
-    </w:p>
-  </w:footnote>
 </w:footnotes>
 </file>
 
@@ -7611,7 +7412,7 @@
                   <a:blip r:embed="rId1">
                     <a:extLst>
                       <a:ext uri="{28A0092B-C50C-407E-A947-70E740481C1C}">
-                        <a14:useLocalDpi xmlns:a14="http://schemas.microsoft.com/office/drawing/2010/main" xmlns:wps="http://schemas.microsoft.com/office/word/2010/wordprocessingShape" xmlns:wpi="http://schemas.microsoft.com/office/word/2010/wordprocessingInk" xmlns:wpg="http://schemas.microsoft.com/office/word/2010/wordprocessingGroup" xmlns:w16se="http://schemas.microsoft.com/office/word/2015/wordml/symex" xmlns:w16cid="http://schemas.microsoft.com/office/word/2016/wordml/cid" xmlns:w15="http://schemas.microsoft.com/office/word/2012/wordml" xmlns:w14="http://schemas.microsoft.com/office/word/2010/wordml" xmlns:w="http://schemas.openxmlformats.org/wordprocessingml/2006/main" xmlns:w10="urn:schemas-microsoft-com:office:word" xmlns:wp14="http://schemas.microsoft.com/office/word/2010/wordprocessingDrawing" xmlns:v="urn:schemas-microsoft-com:vml" xmlns:o="urn:schemas-microsoft-com:office:office" xmlns:am3d="http://schemas.microsoft.com/office/drawing/2017/model3d" xmlns:aink="http://schemas.microsoft.com/office/drawing/2016/ink" xmlns:mc="http://schemas.openxmlformats.org/markup-compatibility/2006" xmlns:cx8="http://schemas.microsoft.com/office/drawing/2016/5/14/chartex" xmlns:cx7="http://schemas.microsoft.com/office/drawing/2016/5/13/chartex" xmlns:cx6="http://schemas.microsoft.com/office/drawing/2016/5/12/chartex" xmlns:cx5="http://schemas.microsoft.com/office/drawing/2016/5/11/chartex" xmlns:cx4="http://schemas.microsoft.com/office/drawing/2016/5/10/chartex" xmlns:cx3="http://schemas.microsoft.com/office/drawing/2016/5/9/chartex" xmlns:cx2="http://schemas.microsoft.com/office/drawing/2015/10/21/chartex" xmlns:cx1="http://schemas.microsoft.com/office/drawing/2015/9/8/chartex" xmlns:cx="http://schemas.microsoft.com/office/drawing/2014/chartex" xmlns:wpc="http://schemas.microsoft.com/office/word/2010/wordprocessingCanvas" xmlns="" val="0"/>
+                        <a14:useLocalDpi xmlns="" xmlns:wpc="http://schemas.microsoft.com/office/word/2010/wordprocessingCanvas" xmlns:cx="http://schemas.microsoft.com/office/drawing/2014/chartex" xmlns:cx1="http://schemas.microsoft.com/office/drawing/2015/9/8/chartex" xmlns:cx2="http://schemas.microsoft.com/office/drawing/2015/10/21/chartex" xmlns:cx3="http://schemas.microsoft.com/office/drawing/2016/5/9/chartex" xmlns:cx4="http://schemas.microsoft.com/office/drawing/2016/5/10/chartex" xmlns:cx5="http://schemas.microsoft.com/office/drawing/2016/5/11/chartex" xmlns:cx6="http://schemas.microsoft.com/office/drawing/2016/5/12/chartex" xmlns:cx7="http://schemas.microsoft.com/office/drawing/2016/5/13/chartex" xmlns:cx8="http://schemas.microsoft.com/office/drawing/2016/5/14/chartex" xmlns:mc="http://schemas.openxmlformats.org/markup-compatibility/2006" xmlns:aink="http://schemas.microsoft.com/office/drawing/2016/ink" xmlns:am3d="http://schemas.microsoft.com/office/drawing/2017/model3d" xmlns:o="urn:schemas-microsoft-com:office:office" xmlns:v="urn:schemas-microsoft-com:vml" xmlns:wp14="http://schemas.microsoft.com/office/word/2010/wordprocessingDrawing" xmlns:w10="urn:schemas-microsoft-com:office:word" xmlns:w="http://schemas.openxmlformats.org/wordprocessingml/2006/main" xmlns:w14="http://schemas.microsoft.com/office/word/2010/wordml" xmlns:w15="http://schemas.microsoft.com/office/word/2012/wordml" xmlns:w16cid="http://schemas.microsoft.com/office/word/2016/wordml/cid" xmlns:w16se="http://schemas.microsoft.com/office/word/2015/wordml/symex" xmlns:wpg="http://schemas.microsoft.com/office/word/2010/wordprocessingGroup" xmlns:wpi="http://schemas.microsoft.com/office/word/2010/wordprocessingInk" xmlns:wps="http://schemas.microsoft.com/office/word/2010/wordprocessingShape" xmlns:a14="http://schemas.microsoft.com/office/drawing/2010/main" val="0"/>
                       </a:ext>
                     </a:extLst>
                   </a:blip>
@@ -15215,7 +15016,7 @@
 </file>
 
 <file path=customXml/itemProps2.xml><?xml version="1.0" encoding="utf-8"?>
-<ds:datastoreItem xmlns:ds="http://schemas.openxmlformats.org/officeDocument/2006/customXml" ds:itemID="{1E5A6BAE-D07C-4813-B2A5-A9FC046C50DA}">
+<ds:datastoreItem xmlns:ds="http://schemas.openxmlformats.org/officeDocument/2006/customXml" ds:itemID="{D1FA02AA-A5D3-4589-8E92-5CF6DDC0F471}">
   <ds:schemaRefs>
     <ds:schemaRef ds:uri="http://schemas.openxmlformats.org/officeDocument/2006/bibliography"/>
   </ds:schemaRefs>

</xml_diff>